<commit_message>
Updated software manual and Product Manual.
</commit_message>
<xml_diff>
--- a/doc/Team5ProductManual.docx
+++ b/doc/Team5ProductManual.docx
@@ -1,6 +1,6 @@
 
 <file path=word/document.xml><?xml version="1.0" encoding="utf-8"?>
-<w:document xmlns:wpc="http://schemas.microsoft.com/office/word/2010/wordprocessingCanvas" xmlns:mc="http://schemas.openxmlformats.org/markup-compatibility/2006" xmlns:o="urn:schemas-microsoft-com:office:office" xmlns:r="http://schemas.openxmlformats.org/officeDocument/2006/relationships" xmlns:m="http://schemas.openxmlformats.org/officeDocument/2006/math" xmlns:v="urn:schemas-microsoft-com:vml" xmlns:wp14="http://schemas.microsoft.com/office/word/2010/wordprocessingDrawing" xmlns:wp="http://schemas.openxmlformats.org/drawingml/2006/wordprocessingDrawing" xmlns:w10="urn:schemas-microsoft-com:office:word" xmlns:w="http://schemas.openxmlformats.org/wordprocessingml/2006/main" xmlns:w14="http://schemas.microsoft.com/office/word/2010/wordml" xmlns:wpg="http://schemas.microsoft.com/office/word/2010/wordprocessingGroup" xmlns:wpi="http://schemas.microsoft.com/office/word/2010/wordprocessingInk" xmlns:wne="http://schemas.microsoft.com/office/word/2006/wordml" xmlns:wps="http://schemas.microsoft.com/office/word/2010/wordprocessingShape" mc:Ignorable="w14 wp14">
+<w:document xmlns:wpc="http://schemas.microsoft.com/office/word/2010/wordprocessingCanvas" xmlns:mc="http://schemas.openxmlformats.org/markup-compatibility/2006" xmlns:o="urn:schemas-microsoft-com:office:office" xmlns:r="http://schemas.openxmlformats.org/officeDocument/2006/relationships" xmlns:m="http://schemas.openxmlformats.org/officeDocument/2006/math" xmlns:v="urn:schemas-microsoft-com:vml" xmlns:wp14="http://schemas.microsoft.com/office/word/2010/wordprocessingDrawing" xmlns:wp="http://schemas.openxmlformats.org/drawingml/2006/wordprocessingDrawing" xmlns:w10="urn:schemas-microsoft-com:office:word" xmlns:w="http://schemas.openxmlformats.org/wordprocessingml/2006/main" xmlns:w14="http://schemas.microsoft.com/office/word/2010/wordml" xmlns:w15="http://schemas.microsoft.com/office/word/2012/wordml" xmlns:wpg="http://schemas.microsoft.com/office/word/2010/wordprocessingGroup" xmlns:wpi="http://schemas.microsoft.com/office/word/2010/wordprocessingInk" xmlns:wne="http://schemas.microsoft.com/office/word/2006/wordml" xmlns:wps="http://schemas.microsoft.com/office/word/2010/wordprocessingShape" mc:Ignorable="w14 w15 wp14">
   <w:body>
     <w:p>
       <w:pPr>
@@ -85,7 +85,21 @@
         <w:rPr>
           <w:sz w:val="24"/>
         </w:rPr>
-        <w:t>_______  Group No.  ______</w:t>
+        <w:t>______</w:t>
+      </w:r>
+      <w:proofErr w:type="gramStart"/>
+      <w:r>
+        <w:rPr>
+          <w:sz w:val="24"/>
+        </w:rPr>
+        <w:t>_  Group</w:t>
+      </w:r>
+      <w:proofErr w:type="gramEnd"/>
+      <w:r>
+        <w:rPr>
+          <w:sz w:val="24"/>
+        </w:rPr>
+        <w:t xml:space="preserve"> No.  ______</w:t>
       </w:r>
     </w:p>
     <w:p>
@@ -113,7 +127,7 @@
         <mc:AlternateContent>
           <mc:Choice Requires="wps">
             <w:drawing>
-              <wp:inline distT="0" distB="0" distL="0" distR="0">
+              <wp:inline distT="0" distB="0" distL="0" distR="0" wp14:anchorId="5C076DAA" wp14:editId="24070673">
                 <wp:extent cx="6256020" cy="685800"/>
                 <wp:effectExtent l="9525" t="9525" r="11430" b="9525"/>
                 <wp:docPr id="2" name="Text Box 1028"/>
@@ -175,7 +189,7 @@
           </mc:Choice>
           <mc:Fallback>
             <w:pict>
-              <v:shapetype id="_x0000_t202" coordsize="21600,21600" o:spt="202" path="m,l,21600r21600,l21600,xe">
+              <v:shapetype w14:anchorId="5C076DAA" id="_x0000_t202" coordsize="21600,21600" o:spt="202" path="m,l,21600r21600,l21600,xe">
                 <v:stroke joinstyle="miter"/>
                 <v:path gradientshapeok="t" o:connecttype="rect"/>
               </v:shapetype>
@@ -233,7 +247,7 @@
         <mc:AlternateContent>
           <mc:Choice Requires="wps">
             <w:drawing>
-              <wp:anchor distT="0" distB="0" distL="114300" distR="114300" simplePos="0" relativeHeight="251657216" behindDoc="0" locked="0" layoutInCell="1" allowOverlap="1">
+              <wp:anchor distT="0" distB="0" distL="114300" distR="114300" simplePos="0" relativeHeight="251593728" behindDoc="0" locked="0" layoutInCell="1" allowOverlap="1" wp14:anchorId="6CC115DA" wp14:editId="46702AC1">
                 <wp:simplePos x="0" y="0"/>
                 <wp:positionH relativeFrom="column">
                   <wp:posOffset>-62865</wp:posOffset>
@@ -322,7 +336,7 @@
           </mc:Choice>
           <mc:Fallback>
             <w:pict>
-              <v:shape id="Text Box 1027" o:spid="_x0000_s1027" type="#_x0000_t202" style="position:absolute;margin-left:-4.95pt;margin-top:492.4pt;width:495pt;height:36pt;z-index:251657216;visibility:visible;mso-wrap-style:square;mso-width-percent:0;mso-height-percent:0;mso-wrap-distance-left:9pt;mso-wrap-distance-top:0;mso-wrap-distance-right:9pt;mso-wrap-distance-bottom:0;mso-position-horizontal:absolute;mso-position-horizontal-relative:text;mso-position-vertical:absolute;mso-position-vertical-relative:text;mso-width-percent:0;mso-height-percent:0;mso-width-relative:page;mso-height-relative:page;v-text-anchor:top" o:gfxdata="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" stroked="f">
+              <v:shape w14:anchorId="6CC115DA" id="Text Box 1027" o:spid="_x0000_s1027" type="#_x0000_t202" style="position:absolute;margin-left:-4.95pt;margin-top:492.4pt;width:495pt;height:36pt;z-index:251593728;visibility:visible;mso-wrap-style:square;mso-width-percent:0;mso-height-percent:0;mso-wrap-distance-left:9pt;mso-wrap-distance-top:0;mso-wrap-distance-right:9pt;mso-wrap-distance-bottom:0;mso-position-horizontal:absolute;mso-position-horizontal-relative:text;mso-position-vertical:absolute;mso-position-vertical-relative:text;mso-width-percent:0;mso-height-percent:0;mso-width-relative:page;mso-height-relative:page;v-text-anchor:top" o:gfxdata="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" stroked="f">
                 <v:textbox>
                   <w:txbxContent>
                     <w:p>
@@ -513,7 +527,6 @@
       <w:tblPr>
         <w:tblW w:w="0" w:type="auto"/>
         <w:jc w:val="center"/>
-        <w:tblInd w:w="-948" w:type="dxa"/>
         <w:tblBorders>
           <w:top w:val="single" w:sz="4" w:space="0" w:color="auto"/>
           <w:left w:val="single" w:sz="4" w:space="0" w:color="auto"/>
@@ -1500,6 +1513,11 @@
     <w:p>
       <w:pPr>
         <w:pStyle w:val="Title"/>
+        <w:numPr>
+          <w:ilvl w:val="0"/>
+          <w:numId w:val="20"/>
+        </w:numPr>
+        <w:jc w:val="left"/>
         <w:rPr>
           <w:sz w:val="24"/>
         </w:rPr>
@@ -1509,26 +1527,447 @@
           <w:sz w:val="24"/>
         </w:rPr>
         <w:lastRenderedPageBreak/>
-        <w:t>Product</w:t>
-      </w:r>
-      <w:r>
-        <w:rPr>
-          <w:sz w:val="24"/>
-        </w:rPr>
-        <w:t xml:space="preserve"> Description</w:t>
-      </w:r>
-    </w:p>
-    <w:p>
-      <w:pPr>
-        <w:pStyle w:val="Title"/>
-        <w:rPr>
-          <w:sz w:val="24"/>
-        </w:rPr>
-      </w:pPr>
-    </w:p>
-    <w:p>
-      <w:pPr>
-        <w:pStyle w:val="Title"/>
+        <w:t>Product Description</w:t>
+      </w:r>
+    </w:p>
+    <w:p>
+      <w:pPr>
+        <w:pStyle w:val="Title"/>
+        <w:jc w:val="left"/>
+        <w:rPr>
+          <w:b w:val="0"/>
+          <w:sz w:val="24"/>
+        </w:rPr>
+      </w:pPr>
+    </w:p>
+    <w:p>
+      <w:pPr>
+        <w:pStyle w:val="Title"/>
+        <w:ind w:firstLine="720"/>
+        <w:jc w:val="left"/>
+        <w:rPr>
+          <w:b w:val="0"/>
+          <w:sz w:val="24"/>
+        </w:rPr>
+      </w:pPr>
+      <w:r>
+        <w:rPr>
+          <w:b w:val="0"/>
+          <w:sz w:val="24"/>
+        </w:rPr>
+        <w:t>The Augmented Reality Simulator is a headset device that will immerse you into a virtual world on top of your own reality. The device features a partially reflective screen that maximizes your ability to see and be aware of your surroundings. The headset is adjustable for a perfect fit to your head and balances weight on the front and back for maximum comfort. The lithium ion battery supplies as much as 5hrs of battery life for maximum play time. A battery indicator and wireless signal indicator will let you know when your battery gets low and the quality of your wireless signal. A Central Control Unit communicates the state of the game wirelessly to the headset. The device is designed to run a variety of augmented reality simulations that you may choose and swap out.</w:t>
+      </w:r>
+    </w:p>
+    <w:p>
+      <w:pPr>
+        <w:pStyle w:val="Title"/>
+        <w:jc w:val="left"/>
+        <w:rPr>
+          <w:b w:val="0"/>
+          <w:sz w:val="24"/>
+        </w:rPr>
+      </w:pPr>
+    </w:p>
+    <w:p>
+      <w:pPr>
+        <w:pStyle w:val="Title"/>
+        <w:ind w:firstLine="720"/>
+        <w:jc w:val="left"/>
+        <w:rPr>
+          <w:b w:val="0"/>
+          <w:sz w:val="24"/>
+        </w:rPr>
+      </w:pPr>
+      <w:r>
+        <w:rPr>
+          <w:b w:val="0"/>
+          <w:sz w:val="24"/>
+        </w:rPr>
+        <w:t xml:space="preserve">The Augmented Reality Simulator comes built in with a </w:t>
+      </w:r>
+      <w:proofErr w:type="spellStart"/>
+      <w:r>
+        <w:rPr>
+          <w:b w:val="0"/>
+          <w:sz w:val="24"/>
+        </w:rPr>
+        <w:t>Pacman</w:t>
+      </w:r>
+      <w:proofErr w:type="spellEnd"/>
+      <w:r>
+        <w:rPr>
+          <w:b w:val="0"/>
+          <w:sz w:val="24"/>
+        </w:rPr>
+        <w:t xml:space="preserve"> simulation based on the popular 2d </w:t>
+      </w:r>
+      <w:proofErr w:type="spellStart"/>
+      <w:r>
+        <w:rPr>
+          <w:b w:val="0"/>
+          <w:sz w:val="24"/>
+        </w:rPr>
+        <w:t>Pacman</w:t>
+      </w:r>
+      <w:proofErr w:type="spellEnd"/>
+      <w:r>
+        <w:rPr>
+          <w:b w:val="0"/>
+          <w:sz w:val="24"/>
+        </w:rPr>
+        <w:t xml:space="preserve"> game. The simulation brings </w:t>
+      </w:r>
+      <w:proofErr w:type="spellStart"/>
+      <w:r>
+        <w:rPr>
+          <w:b w:val="0"/>
+          <w:sz w:val="24"/>
+        </w:rPr>
+        <w:t>Pacman</w:t>
+      </w:r>
+      <w:proofErr w:type="spellEnd"/>
+      <w:r>
+        <w:rPr>
+          <w:b w:val="0"/>
+          <w:sz w:val="24"/>
+        </w:rPr>
+        <w:t xml:space="preserve"> to a whole new level. You are </w:t>
+      </w:r>
+      <w:proofErr w:type="spellStart"/>
+      <w:r>
+        <w:rPr>
+          <w:b w:val="0"/>
+          <w:sz w:val="24"/>
+        </w:rPr>
+        <w:t>Pacman</w:t>
+      </w:r>
+      <w:proofErr w:type="spellEnd"/>
+      <w:r>
+        <w:rPr>
+          <w:b w:val="0"/>
+          <w:sz w:val="24"/>
+        </w:rPr>
+        <w:t xml:space="preserve"> as you physically run away from ghosts and hurry to collect all of the pellets in the maze. Be sure to make full use of your ability to look around on all axis by simply tilting your head as you normally would! To collect pellets, you must pass through them. Try not to run into the walls! If you collide with a ghost, then you will lose the round and you must try again. Good luck collecting pellets!</w:t>
+      </w:r>
+    </w:p>
+    <w:p>
+      <w:pPr>
+        <w:pStyle w:val="Title"/>
+        <w:jc w:val="left"/>
+        <w:rPr>
+          <w:b w:val="0"/>
+          <w:sz w:val="24"/>
+        </w:rPr>
+      </w:pPr>
+    </w:p>
+    <w:p>
+      <w:pPr>
+        <w:pStyle w:val="Title"/>
+        <w:jc w:val="left"/>
+        <w:rPr>
+          <w:b w:val="0"/>
+          <w:sz w:val="24"/>
+        </w:rPr>
+      </w:pPr>
+    </w:p>
+    <w:p>
+      <w:pPr>
+        <w:pStyle w:val="Title"/>
+        <w:jc w:val="left"/>
+        <w:rPr>
+          <w:b w:val="0"/>
+          <w:sz w:val="24"/>
+        </w:rPr>
+      </w:pPr>
+    </w:p>
+    <w:p>
+      <w:pPr>
+        <w:pStyle w:val="Title"/>
+        <w:jc w:val="left"/>
+        <w:rPr>
+          <w:b w:val="0"/>
+          <w:sz w:val="24"/>
+        </w:rPr>
+      </w:pPr>
+    </w:p>
+    <w:p>
+      <w:pPr>
+        <w:pStyle w:val="Title"/>
+        <w:jc w:val="left"/>
+        <w:rPr>
+          <w:b w:val="0"/>
+          <w:sz w:val="24"/>
+        </w:rPr>
+      </w:pPr>
+    </w:p>
+    <w:p>
+      <w:pPr>
+        <w:pStyle w:val="Title"/>
+        <w:jc w:val="left"/>
+        <w:rPr>
+          <w:b w:val="0"/>
+          <w:sz w:val="24"/>
+        </w:rPr>
+      </w:pPr>
+    </w:p>
+    <w:p>
+      <w:pPr>
+        <w:pStyle w:val="Title"/>
+        <w:jc w:val="left"/>
+        <w:rPr>
+          <w:b w:val="0"/>
+          <w:sz w:val="24"/>
+        </w:rPr>
+      </w:pPr>
+    </w:p>
+    <w:p>
+      <w:pPr>
+        <w:pStyle w:val="Title"/>
+        <w:jc w:val="left"/>
+        <w:rPr>
+          <w:b w:val="0"/>
+          <w:sz w:val="24"/>
+        </w:rPr>
+      </w:pPr>
+    </w:p>
+    <w:p>
+      <w:pPr>
+        <w:pStyle w:val="Title"/>
+        <w:jc w:val="left"/>
+        <w:rPr>
+          <w:b w:val="0"/>
+          <w:sz w:val="24"/>
+        </w:rPr>
+      </w:pPr>
+    </w:p>
+    <w:p>
+      <w:pPr>
+        <w:pStyle w:val="Title"/>
+        <w:jc w:val="left"/>
+        <w:rPr>
+          <w:b w:val="0"/>
+          <w:sz w:val="24"/>
+        </w:rPr>
+      </w:pPr>
+    </w:p>
+    <w:p>
+      <w:pPr>
+        <w:pStyle w:val="Title"/>
+        <w:jc w:val="left"/>
+        <w:rPr>
+          <w:b w:val="0"/>
+          <w:sz w:val="24"/>
+        </w:rPr>
+      </w:pPr>
+    </w:p>
+    <w:p>
+      <w:pPr>
+        <w:pStyle w:val="Title"/>
+        <w:jc w:val="left"/>
+        <w:rPr>
+          <w:b w:val="0"/>
+          <w:sz w:val="24"/>
+        </w:rPr>
+      </w:pPr>
+    </w:p>
+    <w:p>
+      <w:pPr>
+        <w:pStyle w:val="Title"/>
+        <w:jc w:val="left"/>
+        <w:rPr>
+          <w:b w:val="0"/>
+          <w:sz w:val="24"/>
+        </w:rPr>
+      </w:pPr>
+    </w:p>
+    <w:p>
+      <w:pPr>
+        <w:pStyle w:val="Title"/>
+        <w:jc w:val="left"/>
+        <w:rPr>
+          <w:b w:val="0"/>
+          <w:sz w:val="24"/>
+        </w:rPr>
+      </w:pPr>
+    </w:p>
+    <w:p>
+      <w:pPr>
+        <w:pStyle w:val="Title"/>
+        <w:jc w:val="left"/>
+        <w:rPr>
+          <w:b w:val="0"/>
+          <w:sz w:val="24"/>
+        </w:rPr>
+      </w:pPr>
+    </w:p>
+    <w:p>
+      <w:pPr>
+        <w:pStyle w:val="Title"/>
+        <w:jc w:val="left"/>
+        <w:rPr>
+          <w:b w:val="0"/>
+          <w:sz w:val="24"/>
+        </w:rPr>
+      </w:pPr>
+    </w:p>
+    <w:p>
+      <w:pPr>
+        <w:pStyle w:val="Title"/>
+        <w:jc w:val="left"/>
+        <w:rPr>
+          <w:b w:val="0"/>
+          <w:sz w:val="24"/>
+        </w:rPr>
+      </w:pPr>
+    </w:p>
+    <w:p>
+      <w:pPr>
+        <w:pStyle w:val="Title"/>
+        <w:jc w:val="left"/>
+        <w:rPr>
+          <w:b w:val="0"/>
+          <w:sz w:val="24"/>
+        </w:rPr>
+      </w:pPr>
+    </w:p>
+    <w:p>
+      <w:pPr>
+        <w:pStyle w:val="Title"/>
+        <w:jc w:val="left"/>
+        <w:rPr>
+          <w:b w:val="0"/>
+          <w:sz w:val="24"/>
+        </w:rPr>
+      </w:pPr>
+    </w:p>
+    <w:p>
+      <w:pPr>
+        <w:pStyle w:val="Title"/>
+        <w:jc w:val="left"/>
+        <w:rPr>
+          <w:b w:val="0"/>
+          <w:sz w:val="24"/>
+        </w:rPr>
+      </w:pPr>
+    </w:p>
+    <w:p>
+      <w:pPr>
+        <w:pStyle w:val="Title"/>
+        <w:jc w:val="left"/>
+        <w:rPr>
+          <w:b w:val="0"/>
+          <w:sz w:val="24"/>
+        </w:rPr>
+      </w:pPr>
+    </w:p>
+    <w:p>
+      <w:pPr>
+        <w:pStyle w:val="Title"/>
+        <w:jc w:val="left"/>
+        <w:rPr>
+          <w:b w:val="0"/>
+          <w:sz w:val="24"/>
+        </w:rPr>
+      </w:pPr>
+    </w:p>
+    <w:p>
+      <w:pPr>
+        <w:pStyle w:val="Title"/>
+        <w:jc w:val="left"/>
+        <w:rPr>
+          <w:b w:val="0"/>
+          <w:sz w:val="24"/>
+        </w:rPr>
+      </w:pPr>
+    </w:p>
+    <w:p>
+      <w:pPr>
+        <w:pStyle w:val="Title"/>
+        <w:jc w:val="left"/>
+        <w:rPr>
+          <w:b w:val="0"/>
+          <w:sz w:val="24"/>
+        </w:rPr>
+      </w:pPr>
+    </w:p>
+    <w:p>
+      <w:pPr>
+        <w:pStyle w:val="Title"/>
+        <w:jc w:val="left"/>
+        <w:rPr>
+          <w:b w:val="0"/>
+          <w:sz w:val="24"/>
+        </w:rPr>
+      </w:pPr>
+    </w:p>
+    <w:p>
+      <w:pPr>
+        <w:pStyle w:val="Title"/>
+        <w:jc w:val="left"/>
+        <w:rPr>
+          <w:b w:val="0"/>
+          <w:sz w:val="24"/>
+        </w:rPr>
+      </w:pPr>
+    </w:p>
+    <w:p>
+      <w:pPr>
+        <w:pStyle w:val="Title"/>
+        <w:jc w:val="left"/>
+        <w:rPr>
+          <w:b w:val="0"/>
+          <w:sz w:val="24"/>
+        </w:rPr>
+      </w:pPr>
+    </w:p>
+    <w:p>
+      <w:pPr>
+        <w:pStyle w:val="Title"/>
+        <w:jc w:val="left"/>
+        <w:rPr>
+          <w:b w:val="0"/>
+          <w:sz w:val="24"/>
+        </w:rPr>
+      </w:pPr>
+    </w:p>
+    <w:p>
+      <w:pPr>
+        <w:pStyle w:val="Title"/>
+        <w:jc w:val="left"/>
+        <w:rPr>
+          <w:b w:val="0"/>
+          <w:sz w:val="24"/>
+        </w:rPr>
+      </w:pPr>
+    </w:p>
+    <w:p>
+      <w:pPr>
+        <w:pStyle w:val="Title"/>
+        <w:jc w:val="left"/>
+        <w:rPr>
+          <w:b w:val="0"/>
+          <w:sz w:val="24"/>
+        </w:rPr>
+      </w:pPr>
+    </w:p>
+    <w:p>
+      <w:pPr>
+        <w:pStyle w:val="Title"/>
+        <w:jc w:val="left"/>
+        <w:rPr>
+          <w:b w:val="0"/>
+          <w:sz w:val="24"/>
+        </w:rPr>
+      </w:pPr>
+    </w:p>
+    <w:p>
+      <w:pPr>
+        <w:pStyle w:val="Title"/>
+        <w:numPr>
+          <w:ilvl w:val="0"/>
+          <w:numId w:val="20"/>
+        </w:numPr>
+        <w:jc w:val="left"/>
         <w:rPr>
           <w:sz w:val="24"/>
         </w:rPr>
@@ -1557,6 +1996,277 @@
       </w:pPr>
       <w:r>
         <w:rPr>
+          <w:noProof/>
+        </w:rPr>
+        <w:drawing>
+          <wp:anchor distT="0" distB="0" distL="114300" distR="114300" simplePos="0" relativeHeight="251714560" behindDoc="0" locked="0" layoutInCell="1" allowOverlap="1" wp14:anchorId="32DB2206" wp14:editId="1BB50EA2">
+            <wp:simplePos x="0" y="0"/>
+            <wp:positionH relativeFrom="column">
+              <wp:posOffset>1094740</wp:posOffset>
+            </wp:positionH>
+            <wp:positionV relativeFrom="paragraph">
+              <wp:posOffset>333375</wp:posOffset>
+            </wp:positionV>
+            <wp:extent cx="3843020" cy="2867025"/>
+            <wp:effectExtent l="0" t="0" r="5080" b="9525"/>
+            <wp:wrapTopAndBottom/>
+            <wp:docPr id="6" name="Picture 6"/>
+            <wp:cNvGraphicFramePr>
+              <a:graphicFrameLocks xmlns:a="http://schemas.openxmlformats.org/drawingml/2006/main" noChangeAspect="1"/>
+            </wp:cNvGraphicFramePr>
+            <a:graphic xmlns:a="http://schemas.openxmlformats.org/drawingml/2006/main">
+              <a:graphicData uri="http://schemas.openxmlformats.org/drawingml/2006/picture">
+                <pic:pic xmlns:pic="http://schemas.openxmlformats.org/drawingml/2006/picture">
+                  <pic:nvPicPr>
+                    <pic:cNvPr id="6" name="ccu_hand_typingCropped.jpg"/>
+                    <pic:cNvPicPr/>
+                  </pic:nvPicPr>
+                  <pic:blipFill>
+                    <a:blip r:embed="rId7" cstate="print">
+                      <a:extLst>
+                        <a:ext uri="{28A0092B-C50C-407E-A947-70E740481C1C}">
+                          <a14:useLocalDpi xmlns:a14="http://schemas.microsoft.com/office/drawing/2010/main" val="0"/>
+                        </a:ext>
+                      </a:extLst>
+                    </a:blip>
+                    <a:stretch>
+                      <a:fillRect/>
+                    </a:stretch>
+                  </pic:blipFill>
+                  <pic:spPr>
+                    <a:xfrm>
+                      <a:off x="0" y="0"/>
+                      <a:ext cx="3843020" cy="2867025"/>
+                    </a:xfrm>
+                    <a:prstGeom prst="rect">
+                      <a:avLst/>
+                    </a:prstGeom>
+                  </pic:spPr>
+                </pic:pic>
+              </a:graphicData>
+            </a:graphic>
+            <wp14:sizeRelH relativeFrom="page">
+              <wp14:pctWidth>0</wp14:pctWidth>
+            </wp14:sizeRelH>
+            <wp14:sizeRelV relativeFrom="page">
+              <wp14:pctHeight>0</wp14:pctHeight>
+            </wp14:sizeRelV>
+          </wp:anchor>
+        </w:drawing>
+      </w:r>
+    </w:p>
+    <w:p>
+      <w:pPr>
+        <w:pStyle w:val="Title"/>
+        <w:rPr>
+          <w:sz w:val="24"/>
+        </w:rPr>
+      </w:pPr>
+    </w:p>
+    <w:p>
+      <w:pPr>
+        <w:pStyle w:val="Title"/>
+        <w:rPr>
+          <w:sz w:val="24"/>
+        </w:rPr>
+      </w:pPr>
+      <w:r>
+        <w:rPr>
+          <w:noProof/>
+          <w:sz w:val="24"/>
+        </w:rPr>
+        <w:drawing>
+          <wp:anchor distT="0" distB="0" distL="114300" distR="114300" simplePos="0" relativeHeight="251721728" behindDoc="0" locked="0" layoutInCell="1" allowOverlap="1" wp14:anchorId="15066DA2" wp14:editId="32A895A7">
+            <wp:simplePos x="0" y="0"/>
+            <wp:positionH relativeFrom="column">
+              <wp:posOffset>942975</wp:posOffset>
+            </wp:positionH>
+            <wp:positionV relativeFrom="paragraph">
+              <wp:posOffset>273050</wp:posOffset>
+            </wp:positionV>
+            <wp:extent cx="4058285" cy="2209800"/>
+            <wp:effectExtent l="0" t="0" r="0" b="0"/>
+            <wp:wrapTopAndBottom/>
+            <wp:docPr id="7" name="Picture 7"/>
+            <wp:cNvGraphicFramePr>
+              <a:graphicFrameLocks xmlns:a="http://schemas.openxmlformats.org/drawingml/2006/main" noChangeAspect="1"/>
+            </wp:cNvGraphicFramePr>
+            <a:graphic xmlns:a="http://schemas.openxmlformats.org/drawingml/2006/main">
+              <a:graphicData uri="http://schemas.openxmlformats.org/drawingml/2006/picture">
+                <pic:pic xmlns:pic="http://schemas.openxmlformats.org/drawingml/2006/picture">
+                  <pic:nvPicPr>
+                    <pic:cNvPr id="7" name="headsetSLeft.JPG"/>
+                    <pic:cNvPicPr/>
+                  </pic:nvPicPr>
+                  <pic:blipFill rotWithShape="1">
+                    <a:blip r:embed="rId8" cstate="print">
+                      <a:extLst>
+                        <a:ext uri="{28A0092B-C50C-407E-A947-70E740481C1C}">
+                          <a14:useLocalDpi xmlns:a14="http://schemas.microsoft.com/office/drawing/2010/main" val="0"/>
+                        </a:ext>
+                      </a:extLst>
+                    </a:blip>
+                    <a:srcRect t="27402"/>
+                    <a:stretch/>
+                  </pic:blipFill>
+                  <pic:spPr bwMode="auto">
+                    <a:xfrm>
+                      <a:off x="0" y="0"/>
+                      <a:ext cx="4058285" cy="2209800"/>
+                    </a:xfrm>
+                    <a:prstGeom prst="rect">
+                      <a:avLst/>
+                    </a:prstGeom>
+                    <a:ln>
+                      <a:noFill/>
+                    </a:ln>
+                    <a:extLst>
+                      <a:ext uri="{53640926-AAD7-44D8-BBD7-CCE9431645EC}">
+                        <a14:shadowObscured xmlns:a14="http://schemas.microsoft.com/office/drawing/2010/main"/>
+                      </a:ext>
+                    </a:extLst>
+                  </pic:spPr>
+                </pic:pic>
+              </a:graphicData>
+            </a:graphic>
+            <wp14:sizeRelH relativeFrom="page">
+              <wp14:pctWidth>0</wp14:pctWidth>
+            </wp14:sizeRelH>
+            <wp14:sizeRelV relativeFrom="page">
+              <wp14:pctHeight>0</wp14:pctHeight>
+            </wp14:sizeRelV>
+          </wp:anchor>
+        </w:drawing>
+      </w:r>
+    </w:p>
+    <w:p>
+      <w:pPr>
+        <w:pStyle w:val="Title"/>
+        <w:rPr>
+          <w:sz w:val="24"/>
+        </w:rPr>
+      </w:pPr>
+    </w:p>
+    <w:p>
+      <w:pPr>
+        <w:pStyle w:val="Title"/>
+        <w:rPr>
+          <w:sz w:val="24"/>
+        </w:rPr>
+      </w:pPr>
+    </w:p>
+    <w:p>
+      <w:pPr>
+        <w:pStyle w:val="Title"/>
+        <w:rPr>
+          <w:sz w:val="24"/>
+        </w:rPr>
+      </w:pPr>
+    </w:p>
+    <w:p>
+      <w:pPr>
+        <w:pStyle w:val="Title"/>
+        <w:rPr>
+          <w:sz w:val="24"/>
+        </w:rPr>
+      </w:pPr>
+    </w:p>
+    <w:p>
+      <w:pPr>
+        <w:pStyle w:val="Title"/>
+        <w:rPr>
+          <w:sz w:val="24"/>
+        </w:rPr>
+      </w:pPr>
+    </w:p>
+    <w:p>
+      <w:pPr>
+        <w:pStyle w:val="Title"/>
+        <w:rPr>
+          <w:sz w:val="24"/>
+        </w:rPr>
+      </w:pPr>
+    </w:p>
+    <w:p>
+      <w:pPr>
+        <w:pStyle w:val="Title"/>
+        <w:rPr>
+          <w:sz w:val="24"/>
+        </w:rPr>
+      </w:pPr>
+    </w:p>
+    <w:p>
+      <w:pPr>
+        <w:pStyle w:val="Title"/>
+        <w:rPr>
+          <w:sz w:val="24"/>
+        </w:rPr>
+      </w:pPr>
+    </w:p>
+    <w:p>
+      <w:pPr>
+        <w:pStyle w:val="Title"/>
+        <w:rPr>
+          <w:sz w:val="24"/>
+        </w:rPr>
+      </w:pPr>
+    </w:p>
+    <w:p>
+      <w:pPr>
+        <w:pStyle w:val="Title"/>
+        <w:rPr>
+          <w:sz w:val="24"/>
+        </w:rPr>
+      </w:pPr>
+    </w:p>
+    <w:p>
+      <w:pPr>
+        <w:pStyle w:val="Title"/>
+        <w:rPr>
+          <w:sz w:val="24"/>
+        </w:rPr>
+      </w:pPr>
+    </w:p>
+    <w:p>
+      <w:pPr>
+        <w:pStyle w:val="Title"/>
+        <w:jc w:val="left"/>
+        <w:rPr>
+          <w:sz w:val="24"/>
+        </w:rPr>
+      </w:pPr>
+    </w:p>
+    <w:p>
+      <w:pPr>
+        <w:pStyle w:val="Title"/>
+        <w:jc w:val="left"/>
+        <w:rPr>
+          <w:sz w:val="24"/>
+        </w:rPr>
+      </w:pPr>
+    </w:p>
+    <w:p>
+      <w:pPr>
+        <w:pStyle w:val="Title"/>
+        <w:rPr>
+          <w:sz w:val="24"/>
+        </w:rPr>
+      </w:pPr>
+    </w:p>
+    <w:p>
+      <w:pPr>
+        <w:pStyle w:val="Title"/>
+        <w:numPr>
+          <w:ilvl w:val="0"/>
+          <w:numId w:val="20"/>
+        </w:numPr>
+        <w:jc w:val="left"/>
+        <w:rPr>
+          <w:sz w:val="24"/>
+        </w:rPr>
+      </w:pPr>
+      <w:r>
+        <w:rPr>
           <w:sz w:val="24"/>
         </w:rPr>
         <w:t>Product Setup Instructions</w:t>
@@ -1569,146 +2279,563 @@
           <w:sz w:val="24"/>
         </w:rPr>
       </w:pPr>
+    </w:p>
+    <w:p>
+      <w:pPr>
+        <w:pStyle w:val="Title"/>
+        <w:numPr>
+          <w:ilvl w:val="0"/>
+          <w:numId w:val="18"/>
+        </w:numPr>
+        <w:jc w:val="left"/>
+        <w:rPr>
+          <w:sz w:val="24"/>
+        </w:rPr>
+      </w:pPr>
+      <w:r>
+        <w:rPr>
+          <w:sz w:val="24"/>
+        </w:rPr>
+        <w:t>Find a location to play:</w:t>
+      </w:r>
+    </w:p>
+    <w:p>
+      <w:pPr>
+        <w:pStyle w:val="Title"/>
+        <w:numPr>
+          <w:ilvl w:val="1"/>
+          <w:numId w:val="18"/>
+        </w:numPr>
+        <w:jc w:val="left"/>
+        <w:rPr>
+          <w:sz w:val="24"/>
+        </w:rPr>
+      </w:pPr>
+      <w:r>
+        <w:rPr>
+          <w:b w:val="0"/>
+          <w:sz w:val="24"/>
+        </w:rPr>
+        <w:t>Find a location outside to play, preferably a big open field with a building nearby that has an outlet on the outside. If necessary, acquire a long extension cord that can stretch into the field.</w:t>
+      </w:r>
+    </w:p>
+    <w:p>
+      <w:pPr>
+        <w:pStyle w:val="Title"/>
+        <w:numPr>
+          <w:ilvl w:val="0"/>
+          <w:numId w:val="18"/>
+        </w:numPr>
+        <w:jc w:val="left"/>
+        <w:rPr>
+          <w:sz w:val="24"/>
+        </w:rPr>
+      </w:pPr>
+      <w:r>
+        <w:rPr>
+          <w:sz w:val="24"/>
+        </w:rPr>
+        <w:t>Turn on the Devices:</w:t>
+      </w:r>
+    </w:p>
+    <w:p>
+      <w:pPr>
+        <w:pStyle w:val="Title"/>
+        <w:numPr>
+          <w:ilvl w:val="1"/>
+          <w:numId w:val="18"/>
+        </w:numPr>
+        <w:jc w:val="left"/>
+        <w:rPr>
+          <w:sz w:val="24"/>
+        </w:rPr>
+      </w:pPr>
+      <w:r>
+        <w:rPr>
+          <w:b w:val="0"/>
+          <w:sz w:val="24"/>
+        </w:rPr>
+        <w:t>Plug the Central Control Unit in to turn it on. Flip the switch on the back of the headset to turn it on as well. Wait until there is a red flashing light on the board in the back of the headset. This indicates that the Global Positioning System is ready.</w:t>
+      </w:r>
+    </w:p>
+    <w:p>
+      <w:pPr>
+        <w:pStyle w:val="Title"/>
+        <w:numPr>
+          <w:ilvl w:val="0"/>
+          <w:numId w:val="18"/>
+        </w:numPr>
+        <w:jc w:val="left"/>
+        <w:rPr>
+          <w:sz w:val="24"/>
+        </w:rPr>
+      </w:pPr>
+      <w:r>
+        <w:rPr>
+          <w:sz w:val="24"/>
+        </w:rPr>
+        <w:t>Initial Configuration:</w:t>
+      </w:r>
+    </w:p>
+    <w:p>
+      <w:pPr>
+        <w:pStyle w:val="Title"/>
+        <w:numPr>
+          <w:ilvl w:val="1"/>
+          <w:numId w:val="18"/>
+        </w:numPr>
+        <w:jc w:val="left"/>
+        <w:rPr>
+          <w:sz w:val="24"/>
+        </w:rPr>
+      </w:pPr>
+      <w:r>
+        <w:rPr>
+          <w:b w:val="0"/>
+          <w:sz w:val="24"/>
+        </w:rPr>
+        <w:t>Wait for a screen on the Central Control Unit that looks like the following:</w:t>
+      </w:r>
+    </w:p>
+    <w:p>
+      <w:pPr>
+        <w:pStyle w:val="Title"/>
+        <w:numPr>
+          <w:ilvl w:val="1"/>
+          <w:numId w:val="18"/>
+        </w:numPr>
+        <w:jc w:val="left"/>
+        <w:rPr>
+          <w:sz w:val="24"/>
+        </w:rPr>
+      </w:pPr>
+      <w:r>
+        <w:rPr>
+          <w:noProof/>
+          <w:sz w:val="24"/>
+        </w:rPr>
+        <w:drawing>
+          <wp:anchor distT="0" distB="0" distL="114300" distR="114300" simplePos="0" relativeHeight="251660288" behindDoc="0" locked="0" layoutInCell="1" allowOverlap="1" wp14:anchorId="0E4B78B3" wp14:editId="0062210E">
+            <wp:simplePos x="0" y="0"/>
+            <wp:positionH relativeFrom="column">
+              <wp:posOffset>590550</wp:posOffset>
+            </wp:positionH>
+            <wp:positionV relativeFrom="paragraph">
+              <wp:posOffset>1434465</wp:posOffset>
+            </wp:positionV>
+            <wp:extent cx="5629275" cy="1800225"/>
+            <wp:effectExtent l="0" t="0" r="9525" b="9525"/>
+            <wp:wrapTopAndBottom/>
+            <wp:docPr id="4" name="Picture 4"/>
+            <wp:cNvGraphicFramePr>
+              <a:graphicFrameLocks xmlns:a="http://schemas.openxmlformats.org/drawingml/2006/main" noChangeAspect="1"/>
+            </wp:cNvGraphicFramePr>
+            <a:graphic xmlns:a="http://schemas.openxmlformats.org/drawingml/2006/main">
+              <a:graphicData uri="http://schemas.openxmlformats.org/drawingml/2006/picture">
+                <pic:pic xmlns:pic="http://schemas.openxmlformats.org/drawingml/2006/picture">
+                  <pic:nvPicPr>
+                    <pic:cNvPr id="0" name="HeadsetStatusScreen.png"/>
+                    <pic:cNvPicPr/>
+                  </pic:nvPicPr>
+                  <pic:blipFill>
+                    <a:blip r:embed="rId9">
+                      <a:extLst>
+                        <a:ext uri="{28A0092B-C50C-407E-A947-70E740481C1C}">
+                          <a14:useLocalDpi xmlns:a14="http://schemas.microsoft.com/office/drawing/2010/main" val="0"/>
+                        </a:ext>
+                      </a:extLst>
+                    </a:blip>
+                    <a:stretch>
+                      <a:fillRect/>
+                    </a:stretch>
+                  </pic:blipFill>
+                  <pic:spPr>
+                    <a:xfrm>
+                      <a:off x="0" y="0"/>
+                      <a:ext cx="5629275" cy="1800225"/>
+                    </a:xfrm>
+                    <a:prstGeom prst="rect">
+                      <a:avLst/>
+                    </a:prstGeom>
+                  </pic:spPr>
+                </pic:pic>
+              </a:graphicData>
+            </a:graphic>
+            <wp14:sizeRelH relativeFrom="page">
+              <wp14:pctWidth>0</wp14:pctWidth>
+            </wp14:sizeRelH>
+            <wp14:sizeRelV relativeFrom="page">
+              <wp14:pctHeight>0</wp14:pctHeight>
+            </wp14:sizeRelV>
+          </wp:anchor>
+        </w:drawing>
+      </w:r>
+      <w:r>
+        <w:rPr>
+          <w:noProof/>
+          <w:sz w:val="24"/>
+        </w:rPr>
+        <w:drawing>
+          <wp:anchor distT="0" distB="0" distL="114300" distR="114300" simplePos="0" relativeHeight="251659264" behindDoc="0" locked="0" layoutInCell="1" allowOverlap="1" wp14:anchorId="4F9AC823" wp14:editId="7FFCCD70">
+            <wp:simplePos x="0" y="0"/>
+            <wp:positionH relativeFrom="column">
+              <wp:posOffset>2247900</wp:posOffset>
+            </wp:positionH>
+            <wp:positionV relativeFrom="paragraph">
+              <wp:posOffset>113665</wp:posOffset>
+            </wp:positionV>
+            <wp:extent cx="1905000" cy="885825"/>
+            <wp:effectExtent l="0" t="0" r="0" b="9525"/>
+            <wp:wrapTopAndBottom/>
+            <wp:docPr id="3" name="Picture 3"/>
+            <wp:cNvGraphicFramePr>
+              <a:graphicFrameLocks xmlns:a="http://schemas.openxmlformats.org/drawingml/2006/main" noChangeAspect="1"/>
+            </wp:cNvGraphicFramePr>
+            <a:graphic xmlns:a="http://schemas.openxmlformats.org/drawingml/2006/main">
+              <a:graphicData uri="http://schemas.openxmlformats.org/drawingml/2006/picture">
+                <pic:pic xmlns:pic="http://schemas.openxmlformats.org/drawingml/2006/picture">
+                  <pic:nvPicPr>
+                    <pic:cNvPr id="0" name="WelcomeAugReality.png"/>
+                    <pic:cNvPicPr/>
+                  </pic:nvPicPr>
+                  <pic:blipFill>
+                    <a:blip r:embed="rId10">
+                      <a:extLst>
+                        <a:ext uri="{28A0092B-C50C-407E-A947-70E740481C1C}">
+                          <a14:useLocalDpi xmlns:a14="http://schemas.microsoft.com/office/drawing/2010/main" val="0"/>
+                        </a:ext>
+                      </a:extLst>
+                    </a:blip>
+                    <a:stretch>
+                      <a:fillRect/>
+                    </a:stretch>
+                  </pic:blipFill>
+                  <pic:spPr>
+                    <a:xfrm>
+                      <a:off x="0" y="0"/>
+                      <a:ext cx="1905000" cy="885825"/>
+                    </a:xfrm>
+                    <a:prstGeom prst="rect">
+                      <a:avLst/>
+                    </a:prstGeom>
+                  </pic:spPr>
+                </pic:pic>
+              </a:graphicData>
+            </a:graphic>
+            <wp14:sizeRelH relativeFrom="page">
+              <wp14:pctWidth>0</wp14:pctWidth>
+            </wp14:sizeRelH>
+            <wp14:sizeRelV relativeFrom="page">
+              <wp14:pctHeight>0</wp14:pctHeight>
+            </wp14:sizeRelV>
+          </wp:anchor>
+        </w:drawing>
+      </w:r>
+      <w:r>
+        <w:rPr>
+          <w:b w:val="0"/>
+          <w:sz w:val="24"/>
+        </w:rPr>
+        <w:t>Press “Enter” on the numeric pad to continue to the next screen that looks like the following:</w:t>
+      </w:r>
+    </w:p>
+    <w:p>
+      <w:pPr>
+        <w:pStyle w:val="Title"/>
+        <w:numPr>
+          <w:ilvl w:val="1"/>
+          <w:numId w:val="18"/>
+        </w:numPr>
+        <w:jc w:val="left"/>
+        <w:rPr>
+          <w:sz w:val="24"/>
+        </w:rPr>
+      </w:pPr>
+      <w:r>
+        <w:rPr>
+          <w:noProof/>
+          <w:sz w:val="24"/>
+        </w:rPr>
+        <w:drawing>
+          <wp:anchor distT="0" distB="0" distL="114300" distR="114300" simplePos="0" relativeHeight="251661312" behindDoc="0" locked="0" layoutInCell="1" allowOverlap="1" wp14:anchorId="20625167" wp14:editId="76D99EE0">
+            <wp:simplePos x="0" y="0"/>
+            <wp:positionH relativeFrom="column">
+              <wp:posOffset>361950</wp:posOffset>
+            </wp:positionH>
+            <wp:positionV relativeFrom="paragraph">
+              <wp:posOffset>2675255</wp:posOffset>
+            </wp:positionV>
+            <wp:extent cx="6248400" cy="704850"/>
+            <wp:effectExtent l="0" t="0" r="0" b="0"/>
+            <wp:wrapTopAndBottom/>
+            <wp:docPr id="5" name="Picture 5"/>
+            <wp:cNvGraphicFramePr>
+              <a:graphicFrameLocks xmlns:a="http://schemas.openxmlformats.org/drawingml/2006/main" noChangeAspect="1"/>
+            </wp:cNvGraphicFramePr>
+            <a:graphic xmlns:a="http://schemas.openxmlformats.org/drawingml/2006/main">
+              <a:graphicData uri="http://schemas.openxmlformats.org/drawingml/2006/picture">
+                <pic:pic xmlns:pic="http://schemas.openxmlformats.org/drawingml/2006/picture">
+                  <pic:nvPicPr>
+                    <pic:cNvPr id="0" name="SelectSimulationScreen.png"/>
+                    <pic:cNvPicPr/>
+                  </pic:nvPicPr>
+                  <pic:blipFill>
+                    <a:blip r:embed="rId11">
+                      <a:extLst>
+                        <a:ext uri="{28A0092B-C50C-407E-A947-70E740481C1C}">
+                          <a14:useLocalDpi xmlns:a14="http://schemas.microsoft.com/office/drawing/2010/main" val="0"/>
+                        </a:ext>
+                      </a:extLst>
+                    </a:blip>
+                    <a:stretch>
+                      <a:fillRect/>
+                    </a:stretch>
+                  </pic:blipFill>
+                  <pic:spPr>
+                    <a:xfrm>
+                      <a:off x="0" y="0"/>
+                      <a:ext cx="6248400" cy="704850"/>
+                    </a:xfrm>
+                    <a:prstGeom prst="rect">
+                      <a:avLst/>
+                    </a:prstGeom>
+                  </pic:spPr>
+                </pic:pic>
+              </a:graphicData>
+            </a:graphic>
+            <wp14:sizeRelH relativeFrom="page">
+              <wp14:pctWidth>0</wp14:pctWidth>
+            </wp14:sizeRelH>
+            <wp14:sizeRelV relativeFrom="page">
+              <wp14:pctHeight>0</wp14:pctHeight>
+            </wp14:sizeRelV>
+          </wp:anchor>
+        </w:drawing>
+      </w:r>
+      <w:r>
+        <w:rPr>
+          <w:b w:val="0"/>
+          <w:sz w:val="24"/>
+        </w:rPr>
+        <w:t>Wait for the Central Control Unit to detect a headset. If no headset is detected, please refer to the troubleshooting section. When the Central Control Unit detects a headset, press “0” to select the headset. Multiple headsets are not currently supported. You may continue by pressing “Enter” on the numeric pad.</w:t>
+      </w:r>
+    </w:p>
+    <w:p>
+      <w:pPr>
+        <w:pStyle w:val="Title"/>
+        <w:numPr>
+          <w:ilvl w:val="1"/>
+          <w:numId w:val="18"/>
+        </w:numPr>
+        <w:jc w:val="left"/>
+        <w:rPr>
+          <w:sz w:val="24"/>
+        </w:rPr>
+      </w:pPr>
+      <w:r>
+        <w:rPr>
+          <w:b w:val="0"/>
+          <w:sz w:val="24"/>
+        </w:rPr>
+        <w:t>Press “1” on the numeric keypad to initialize the Pac-Man simulation. The plus and minus keys only work when there are more simulations than can be displayed on one screen. Press “Enter” to continue or “Backspace” to go back to the previous screen and re-select your headset.</w:t>
+      </w:r>
+    </w:p>
+    <w:p>
+      <w:pPr>
+        <w:pStyle w:val="Title"/>
+        <w:numPr>
+          <w:ilvl w:val="1"/>
+          <w:numId w:val="18"/>
+        </w:numPr>
+        <w:jc w:val="left"/>
+        <w:rPr>
+          <w:sz w:val="24"/>
+        </w:rPr>
+      </w:pPr>
+      <w:r>
+        <w:rPr>
+          <w:b w:val="0"/>
+          <w:sz w:val="24"/>
+        </w:rPr>
+        <w:t>The next screen will start your simulation which will appear on the headset. You may press “Backspace” at any time to quit the simulation and return to the headset selection screen.</w:t>
+      </w:r>
+    </w:p>
+    <w:p>
+      <w:pPr>
+        <w:pStyle w:val="Title"/>
+        <w:rPr>
+          <w:sz w:val="24"/>
+        </w:rPr>
+      </w:pPr>
+    </w:p>
+    <w:p>
+      <w:pPr>
+        <w:pStyle w:val="Title"/>
+        <w:rPr>
+          <w:sz w:val="24"/>
+        </w:rPr>
+      </w:pPr>
+    </w:p>
+    <w:p>
+      <w:pPr>
+        <w:pStyle w:val="Title"/>
+        <w:rPr>
+          <w:sz w:val="24"/>
+        </w:rPr>
+      </w:pPr>
+    </w:p>
+    <w:p>
+      <w:pPr>
+        <w:pStyle w:val="Title"/>
+        <w:rPr>
+          <w:sz w:val="24"/>
+        </w:rPr>
+      </w:pPr>
+    </w:p>
+    <w:p>
+      <w:pPr>
+        <w:pStyle w:val="Title"/>
+        <w:numPr>
+          <w:ilvl w:val="0"/>
+          <w:numId w:val="20"/>
+        </w:numPr>
+        <w:jc w:val="left"/>
+        <w:rPr>
+          <w:sz w:val="24"/>
+        </w:rPr>
+      </w:pPr>
+      <w:r>
+        <w:rPr>
+          <w:sz w:val="24"/>
+        </w:rPr>
+        <w:t>Product Use Instructions</w:t>
+      </w:r>
+    </w:p>
+    <w:p>
+      <w:pPr>
+        <w:pStyle w:val="Title"/>
+        <w:jc w:val="left"/>
+        <w:rPr>
+          <w:b w:val="0"/>
+          <w:sz w:val="24"/>
+        </w:rPr>
+      </w:pPr>
+      <w:r>
+        <w:rPr>
+          <w:b w:val="0"/>
+          <w:sz w:val="24"/>
+        </w:rPr>
+        <w:tab/>
+        <w:t>The first step in using the headset is to find a suitable area of play. Ideally, the play area will be: outdoors, free of clouds, dark, away from buildings</w:t>
+      </w:r>
+      <w:r>
+        <w:rPr>
+          <w:b w:val="0"/>
+          <w:sz w:val="24"/>
+        </w:rPr>
+        <w:t>, with at least one electrical outlet available. Do not use the headset while driving, operating heavy machinery, swimming, running, or are performing any other potentially dangerous activi</w:t>
+      </w:r>
+      <w:r>
+        <w:rPr>
+          <w:b w:val="0"/>
+          <w:sz w:val="24"/>
+        </w:rPr>
+        <w:t>ty</w:t>
+      </w:r>
+      <w:r>
+        <w:rPr>
+          <w:b w:val="0"/>
+          <w:sz w:val="24"/>
+        </w:rPr>
+        <w:t>. To start gameplay, plug in the CCU</w:t>
+      </w:r>
+      <w:r>
+        <w:rPr>
+          <w:b w:val="0"/>
+          <w:sz w:val="24"/>
+        </w:rPr>
+        <w:t>, set it down on top of a stable surface,</w:t>
+      </w:r>
+      <w:r>
+        <w:rPr>
+          <w:b w:val="0"/>
+          <w:sz w:val="24"/>
+        </w:rPr>
+        <w:t xml:space="preserve"> and turn on all headsets. The CCU will turn on and boot into the game menu automatically when plugged in, and the headsets boot automatically into the game software. Wait for all machines to boot and at least one headset to acquire a GPS lock. </w:t>
+      </w:r>
+      <w:r>
+        <w:rPr>
+          <w:b w:val="0"/>
+          <w:sz w:val="24"/>
+        </w:rPr>
+        <w:t xml:space="preserve">Then, using the keypad on the CCU, select a simulation from the menu and start it. All headsets within range will connect automatically and the first GPS fix found will be used as a reference point for </w:t>
+      </w:r>
+      <w:r>
+        <w:rPr>
+          <w:b w:val="0"/>
+          <w:sz w:val="24"/>
+        </w:rPr>
+        <w:t>simulation</w:t>
+      </w:r>
+      <w:r>
+        <w:rPr>
+          <w:b w:val="0"/>
+          <w:sz w:val="24"/>
+        </w:rPr>
+        <w:t xml:space="preserve"> logic.</w:t>
+      </w:r>
+      <w:r>
+        <w:rPr>
+          <w:b w:val="0"/>
+          <w:sz w:val="24"/>
+        </w:rPr>
+        <w:t xml:space="preserve"> The CCU will transmit level data to each headset, </w:t>
+      </w:r>
+      <w:r>
+        <w:rPr>
+          <w:b w:val="0"/>
+          <w:sz w:val="24"/>
+        </w:rPr>
+        <w:t>and once this completes the simulation will begin.</w:t>
+      </w:r>
+    </w:p>
+    <w:p>
+      <w:pPr>
+        <w:pStyle w:val="Title"/>
+        <w:jc w:val="left"/>
+        <w:rPr>
+          <w:b w:val="0"/>
+          <w:sz w:val="24"/>
+        </w:rPr>
+      </w:pPr>
+      <w:r>
+        <w:rPr>
+          <w:b w:val="0"/>
+          <w:sz w:val="24"/>
+        </w:rPr>
+        <w:tab/>
+        <w:t xml:space="preserve">After the simulation starts, </w:t>
+      </w:r>
+      <w:r>
+        <w:rPr>
+          <w:b w:val="0"/>
+          <w:sz w:val="24"/>
+        </w:rPr>
+        <w:t>walk into virtual objects to interact with them</w:t>
+      </w:r>
+      <w:r>
+        <w:rPr>
+          <w:b w:val="0"/>
+          <w:sz w:val="24"/>
+        </w:rPr>
+        <w:t>. Please take periodic breaks during use to prevent eyestrain.</w:t>
+      </w:r>
       <w:bookmarkStart w:id="0" w:name="_GoBack"/>
       <w:bookmarkEnd w:id="0"/>
     </w:p>
     <w:p>
       <w:pPr>
         <w:pStyle w:val="Title"/>
-        <w:rPr>
-          <w:sz w:val="24"/>
-        </w:rPr>
-      </w:pPr>
-      <w:r>
-        <w:rPr>
-          <w:sz w:val="24"/>
-        </w:rPr>
-        <w:t>Product Use Instructions</w:t>
-      </w:r>
-    </w:p>
-    <w:p>
-      <w:pPr>
-        <w:pStyle w:val="Title"/>
-        <w:jc w:val="left"/>
-        <w:rPr>
-          <w:b w:val="0"/>
-          <w:sz w:val="24"/>
-        </w:rPr>
-      </w:pPr>
-      <w:r>
-        <w:rPr>
-          <w:b w:val="0"/>
-          <w:sz w:val="24"/>
-        </w:rPr>
-        <w:tab/>
-        <w:t>The first step in using the headset is to find a suitable area of play. Ideally, the play area will be: outdoors, free of clouds, dark, away from buildings</w:t>
-      </w:r>
-      <w:r>
-        <w:rPr>
-          <w:b w:val="0"/>
-          <w:sz w:val="24"/>
-        </w:rPr>
-        <w:t>, with at least one electrical outlet available. Do not use the headset while driving, operating heavy machinery, swimming, running, or are performing any other potentially dangerous activi</w:t>
-      </w:r>
-      <w:r>
-        <w:rPr>
-          <w:b w:val="0"/>
-          <w:sz w:val="24"/>
-        </w:rPr>
-        <w:t>ty</w:t>
-      </w:r>
-      <w:r>
-        <w:rPr>
-          <w:b w:val="0"/>
-          <w:sz w:val="24"/>
-        </w:rPr>
-        <w:t>. To start gameplay, plug in the CCU</w:t>
-      </w:r>
-      <w:r>
-        <w:rPr>
-          <w:b w:val="0"/>
-          <w:sz w:val="24"/>
-        </w:rPr>
-        <w:t>, set it down on top of a stable surface,</w:t>
-      </w:r>
-      <w:r>
-        <w:rPr>
-          <w:b w:val="0"/>
-          <w:sz w:val="24"/>
-        </w:rPr>
-        <w:t xml:space="preserve"> and turn on all headsets. The CCU will turn on and boot into the game menu automatically when plugged in, and the headsets boot automatically into the game software. Wait for all machines to boot and at least one headset to acquire a GPS lock. </w:t>
-      </w:r>
-      <w:r>
-        <w:rPr>
-          <w:b w:val="0"/>
-          <w:sz w:val="24"/>
-        </w:rPr>
-        <w:t xml:space="preserve">Then, using the keypad on the CCU, select a simulation from the menu and start it. All headsets within range will connect automatically and the first GPS fix found will be used as a reference point for </w:t>
-      </w:r>
-      <w:r>
-        <w:rPr>
-          <w:b w:val="0"/>
-          <w:sz w:val="24"/>
-        </w:rPr>
-        <w:t>simulation</w:t>
-      </w:r>
-      <w:r>
-        <w:rPr>
-          <w:b w:val="0"/>
-          <w:sz w:val="24"/>
-        </w:rPr>
-        <w:t xml:space="preserve"> logic.</w:t>
-      </w:r>
-      <w:r>
-        <w:rPr>
-          <w:b w:val="0"/>
-          <w:sz w:val="24"/>
-        </w:rPr>
-        <w:t xml:space="preserve"> The CCU will transmit level data to each headset, </w:t>
-      </w:r>
-      <w:r>
-        <w:rPr>
-          <w:b w:val="0"/>
-          <w:sz w:val="24"/>
-        </w:rPr>
-        <w:t>and once this completes the simulation will begin.</w:t>
-      </w:r>
-    </w:p>
-    <w:p>
-      <w:pPr>
-        <w:pStyle w:val="Title"/>
-        <w:jc w:val="left"/>
-        <w:rPr>
-          <w:b w:val="0"/>
-          <w:sz w:val="24"/>
-        </w:rPr>
-      </w:pPr>
-      <w:r>
-        <w:rPr>
-          <w:b w:val="0"/>
-          <w:sz w:val="24"/>
-        </w:rPr>
-        <w:tab/>
-        <w:t xml:space="preserve">After the simulation starts, </w:t>
-      </w:r>
-      <w:r>
-        <w:rPr>
-          <w:b w:val="0"/>
-          <w:sz w:val="24"/>
-        </w:rPr>
-        <w:t>walk into virtual objects to interact with them</w:t>
-      </w:r>
-      <w:r>
-        <w:rPr>
-          <w:b w:val="0"/>
-          <w:sz w:val="24"/>
-        </w:rPr>
-        <w:t>. Please take periodic breaks during use to prevent eyestrain.</w:t>
-      </w:r>
-    </w:p>
-    <w:p>
-      <w:pPr>
-        <w:pStyle w:val="Title"/>
         <w:jc w:val="left"/>
         <w:rPr>
           <w:sz w:val="24"/>
@@ -1778,6 +2905,245 @@
           <w:sz w:val="24"/>
         </w:rPr>
       </w:pPr>
+    </w:p>
+    <w:p>
+      <w:pPr>
+        <w:pStyle w:val="Title"/>
+        <w:rPr>
+          <w:sz w:val="24"/>
+        </w:rPr>
+      </w:pPr>
+    </w:p>
+    <w:p>
+      <w:pPr>
+        <w:pStyle w:val="Title"/>
+        <w:rPr>
+          <w:sz w:val="24"/>
+        </w:rPr>
+      </w:pPr>
+    </w:p>
+    <w:p>
+      <w:pPr>
+        <w:pStyle w:val="Title"/>
+        <w:rPr>
+          <w:sz w:val="24"/>
+        </w:rPr>
+      </w:pPr>
+    </w:p>
+    <w:p>
+      <w:pPr>
+        <w:pStyle w:val="Title"/>
+        <w:rPr>
+          <w:sz w:val="24"/>
+        </w:rPr>
+      </w:pPr>
+    </w:p>
+    <w:p>
+      <w:pPr>
+        <w:pStyle w:val="Title"/>
+        <w:rPr>
+          <w:sz w:val="24"/>
+        </w:rPr>
+      </w:pPr>
+    </w:p>
+    <w:p>
+      <w:pPr>
+        <w:pStyle w:val="Title"/>
+        <w:rPr>
+          <w:sz w:val="24"/>
+        </w:rPr>
+      </w:pPr>
+    </w:p>
+    <w:p>
+      <w:pPr>
+        <w:pStyle w:val="Title"/>
+        <w:rPr>
+          <w:sz w:val="24"/>
+        </w:rPr>
+      </w:pPr>
+    </w:p>
+    <w:p>
+      <w:pPr>
+        <w:pStyle w:val="Title"/>
+        <w:rPr>
+          <w:sz w:val="24"/>
+        </w:rPr>
+      </w:pPr>
+    </w:p>
+    <w:p>
+      <w:pPr>
+        <w:pStyle w:val="Title"/>
+        <w:rPr>
+          <w:sz w:val="24"/>
+        </w:rPr>
+      </w:pPr>
+    </w:p>
+    <w:p>
+      <w:pPr>
+        <w:pStyle w:val="Title"/>
+        <w:rPr>
+          <w:sz w:val="24"/>
+        </w:rPr>
+      </w:pPr>
+    </w:p>
+    <w:p>
+      <w:pPr>
+        <w:pStyle w:val="Title"/>
+        <w:rPr>
+          <w:sz w:val="24"/>
+        </w:rPr>
+      </w:pPr>
+    </w:p>
+    <w:p>
+      <w:pPr>
+        <w:pStyle w:val="Title"/>
+        <w:rPr>
+          <w:sz w:val="24"/>
+        </w:rPr>
+      </w:pPr>
+    </w:p>
+    <w:p>
+      <w:pPr>
+        <w:pStyle w:val="Title"/>
+        <w:rPr>
+          <w:sz w:val="24"/>
+        </w:rPr>
+      </w:pPr>
+    </w:p>
+    <w:p>
+      <w:pPr>
+        <w:pStyle w:val="Title"/>
+        <w:rPr>
+          <w:sz w:val="24"/>
+        </w:rPr>
+      </w:pPr>
+    </w:p>
+    <w:p>
+      <w:pPr>
+        <w:pStyle w:val="Title"/>
+        <w:rPr>
+          <w:sz w:val="24"/>
+        </w:rPr>
+      </w:pPr>
+    </w:p>
+    <w:p>
+      <w:pPr>
+        <w:pStyle w:val="Title"/>
+        <w:rPr>
+          <w:sz w:val="24"/>
+        </w:rPr>
+      </w:pPr>
+    </w:p>
+    <w:p>
+      <w:pPr>
+        <w:pStyle w:val="Title"/>
+        <w:rPr>
+          <w:sz w:val="24"/>
+        </w:rPr>
+      </w:pPr>
+    </w:p>
+    <w:p>
+      <w:pPr>
+        <w:pStyle w:val="Title"/>
+        <w:rPr>
+          <w:sz w:val="24"/>
+        </w:rPr>
+      </w:pPr>
+    </w:p>
+    <w:p>
+      <w:pPr>
+        <w:pStyle w:val="Title"/>
+        <w:rPr>
+          <w:sz w:val="24"/>
+        </w:rPr>
+      </w:pPr>
+    </w:p>
+    <w:p>
+      <w:pPr>
+        <w:pStyle w:val="Title"/>
+        <w:rPr>
+          <w:sz w:val="24"/>
+        </w:rPr>
+      </w:pPr>
+    </w:p>
+    <w:p>
+      <w:pPr>
+        <w:pStyle w:val="Title"/>
+        <w:rPr>
+          <w:sz w:val="24"/>
+        </w:rPr>
+      </w:pPr>
+    </w:p>
+    <w:p>
+      <w:pPr>
+        <w:pStyle w:val="Title"/>
+        <w:rPr>
+          <w:sz w:val="24"/>
+        </w:rPr>
+      </w:pPr>
+    </w:p>
+    <w:p>
+      <w:pPr>
+        <w:pStyle w:val="Title"/>
+        <w:rPr>
+          <w:sz w:val="24"/>
+        </w:rPr>
+      </w:pPr>
+    </w:p>
+    <w:p>
+      <w:pPr>
+        <w:pStyle w:val="Title"/>
+        <w:rPr>
+          <w:sz w:val="24"/>
+        </w:rPr>
+      </w:pPr>
+    </w:p>
+    <w:p>
+      <w:pPr>
+        <w:pStyle w:val="Title"/>
+        <w:rPr>
+          <w:sz w:val="24"/>
+        </w:rPr>
+      </w:pPr>
+    </w:p>
+    <w:p>
+      <w:pPr>
+        <w:pStyle w:val="Title"/>
+        <w:rPr>
+          <w:sz w:val="24"/>
+        </w:rPr>
+      </w:pPr>
+    </w:p>
+    <w:p>
+      <w:pPr>
+        <w:pStyle w:val="Title"/>
+        <w:rPr>
+          <w:sz w:val="24"/>
+        </w:rPr>
+      </w:pPr>
+    </w:p>
+    <w:p>
+      <w:pPr>
+        <w:pStyle w:val="Title"/>
+        <w:rPr>
+          <w:sz w:val="24"/>
+        </w:rPr>
+      </w:pPr>
+    </w:p>
+    <w:p>
+      <w:pPr>
+        <w:pStyle w:val="Title"/>
+        <w:jc w:val="left"/>
+        <w:rPr>
+          <w:sz w:val="24"/>
+        </w:rPr>
+      </w:pPr>
+      <w:r>
+        <w:rPr>
+          <w:sz w:val="24"/>
+        </w:rPr>
+        <w:t xml:space="preserve">5.0 </w:t>
+      </w:r>
       <w:r>
         <w:rPr>
           <w:sz w:val="24"/>
@@ -2331,7 +3697,6 @@
         <w:rPr>
           <w:sz w:val="24"/>
         </w:rPr>
-        <w:lastRenderedPageBreak/>
         <w:t xml:space="preserve">Problem: </w:t>
       </w:r>
       <w:r>
@@ -2547,8 +3912,8 @@
       </w:pPr>
     </w:p>
     <w:sectPr>
-      <w:headerReference w:type="default" r:id="rId8"/>
-      <w:footerReference w:type="default" r:id="rId9"/>
+      <w:headerReference w:type="default" r:id="rId12"/>
+      <w:footerReference w:type="default" r:id="rId13"/>
       <w:pgSz w:w="12240" w:h="15840" w:code="1"/>
       <w:pgMar w:top="1152" w:right="1440" w:bottom="720" w:left="1440" w:header="720" w:footer="720" w:gutter="0"/>
       <w:cols w:space="720"/>
@@ -2558,7 +3923,7 @@
 </file>
 
 <file path=word/endnotes.xml><?xml version="1.0" encoding="utf-8"?>
-<w:endnotes xmlns:wpc="http://schemas.microsoft.com/office/word/2010/wordprocessingCanvas" xmlns:mc="http://schemas.openxmlformats.org/markup-compatibility/2006" xmlns:o="urn:schemas-microsoft-com:office:office" xmlns:r="http://schemas.openxmlformats.org/officeDocument/2006/relationships" xmlns:m="http://schemas.openxmlformats.org/officeDocument/2006/math" xmlns:v="urn:schemas-microsoft-com:vml" xmlns:wp14="http://schemas.microsoft.com/office/word/2010/wordprocessingDrawing" xmlns:wp="http://schemas.openxmlformats.org/drawingml/2006/wordprocessingDrawing" xmlns:w10="urn:schemas-microsoft-com:office:word" xmlns:w="http://schemas.openxmlformats.org/wordprocessingml/2006/main" xmlns:w14="http://schemas.microsoft.com/office/word/2010/wordml" xmlns:wpg="http://schemas.microsoft.com/office/word/2010/wordprocessingGroup" xmlns:wpi="http://schemas.microsoft.com/office/word/2010/wordprocessingInk" xmlns:wne="http://schemas.microsoft.com/office/word/2006/wordml" xmlns:wps="http://schemas.microsoft.com/office/word/2010/wordprocessingShape" mc:Ignorable="w14 wp14">
+<w:endnotes xmlns:wpc="http://schemas.microsoft.com/office/word/2010/wordprocessingCanvas" xmlns:mc="http://schemas.openxmlformats.org/markup-compatibility/2006" xmlns:o="urn:schemas-microsoft-com:office:office" xmlns:r="http://schemas.openxmlformats.org/officeDocument/2006/relationships" xmlns:m="http://schemas.openxmlformats.org/officeDocument/2006/math" xmlns:v="urn:schemas-microsoft-com:vml" xmlns:wp14="http://schemas.microsoft.com/office/word/2010/wordprocessingDrawing" xmlns:wp="http://schemas.openxmlformats.org/drawingml/2006/wordprocessingDrawing" xmlns:w10="urn:schemas-microsoft-com:office:word" xmlns:w="http://schemas.openxmlformats.org/wordprocessingml/2006/main" xmlns:w14="http://schemas.microsoft.com/office/word/2010/wordml" xmlns:w15="http://schemas.microsoft.com/office/word/2012/wordml" xmlns:wpg="http://schemas.microsoft.com/office/word/2010/wordprocessingGroup" xmlns:wpi="http://schemas.microsoft.com/office/word/2010/wordprocessingInk" xmlns:wne="http://schemas.microsoft.com/office/word/2006/wordml" xmlns:wps="http://schemas.microsoft.com/office/word/2010/wordprocessingShape" mc:Ignorable="w14 w15 wp14">
   <w:endnote w:type="separator" w:id="-1">
     <w:p>
       <w:r>
@@ -2577,7 +3942,7 @@
 </file>
 
 <file path=word/footer1.xml><?xml version="1.0" encoding="utf-8"?>
-<w:ftr xmlns:wpc="http://schemas.microsoft.com/office/word/2010/wordprocessingCanvas" xmlns:mc="http://schemas.openxmlformats.org/markup-compatibility/2006" xmlns:o="urn:schemas-microsoft-com:office:office" xmlns:r="http://schemas.openxmlformats.org/officeDocument/2006/relationships" xmlns:m="http://schemas.openxmlformats.org/officeDocument/2006/math" xmlns:v="urn:schemas-microsoft-com:vml" xmlns:wp14="http://schemas.microsoft.com/office/word/2010/wordprocessingDrawing" xmlns:wp="http://schemas.openxmlformats.org/drawingml/2006/wordprocessingDrawing" xmlns:w10="urn:schemas-microsoft-com:office:word" xmlns:w="http://schemas.openxmlformats.org/wordprocessingml/2006/main" xmlns:w14="http://schemas.microsoft.com/office/word/2010/wordml" xmlns:wpg="http://schemas.microsoft.com/office/word/2010/wordprocessingGroup" xmlns:wpi="http://schemas.microsoft.com/office/word/2010/wordprocessingInk" xmlns:wne="http://schemas.microsoft.com/office/word/2006/wordml" xmlns:wps="http://schemas.microsoft.com/office/word/2010/wordprocessingShape" mc:Ignorable="w14 wp14">
+<w:ftr xmlns:wpc="http://schemas.microsoft.com/office/word/2010/wordprocessingCanvas" xmlns:mc="http://schemas.openxmlformats.org/markup-compatibility/2006" xmlns:o="urn:schemas-microsoft-com:office:office" xmlns:r="http://schemas.openxmlformats.org/officeDocument/2006/relationships" xmlns:m="http://schemas.openxmlformats.org/officeDocument/2006/math" xmlns:v="urn:schemas-microsoft-com:vml" xmlns:wp14="http://schemas.microsoft.com/office/word/2010/wordprocessingDrawing" xmlns:wp="http://schemas.openxmlformats.org/drawingml/2006/wordprocessingDrawing" xmlns:w10="urn:schemas-microsoft-com:office:word" xmlns:w="http://schemas.openxmlformats.org/wordprocessingml/2006/main" xmlns:w14="http://schemas.microsoft.com/office/word/2010/wordml" xmlns:w15="http://schemas.microsoft.com/office/word/2012/wordml" xmlns:wpg="http://schemas.microsoft.com/office/word/2010/wordprocessingGroup" xmlns:wpi="http://schemas.microsoft.com/office/word/2010/wordprocessingInk" xmlns:wne="http://schemas.microsoft.com/office/word/2006/wordml" xmlns:wps="http://schemas.microsoft.com/office/word/2010/wordprocessingShape" mc:Ignorable="w14 w15 wp14">
   <w:p>
     <w:pPr>
       <w:pStyle w:val="Footer"/>
@@ -2595,7 +3960,7 @@
 </file>
 
 <file path=word/footnotes.xml><?xml version="1.0" encoding="utf-8"?>
-<w:footnotes xmlns:wpc="http://schemas.microsoft.com/office/word/2010/wordprocessingCanvas" xmlns:mc="http://schemas.openxmlformats.org/markup-compatibility/2006" xmlns:o="urn:schemas-microsoft-com:office:office" xmlns:r="http://schemas.openxmlformats.org/officeDocument/2006/relationships" xmlns:m="http://schemas.openxmlformats.org/officeDocument/2006/math" xmlns:v="urn:schemas-microsoft-com:vml" xmlns:wp14="http://schemas.microsoft.com/office/word/2010/wordprocessingDrawing" xmlns:wp="http://schemas.openxmlformats.org/drawingml/2006/wordprocessingDrawing" xmlns:w10="urn:schemas-microsoft-com:office:word" xmlns:w="http://schemas.openxmlformats.org/wordprocessingml/2006/main" xmlns:w14="http://schemas.microsoft.com/office/word/2010/wordml" xmlns:wpg="http://schemas.microsoft.com/office/word/2010/wordprocessingGroup" xmlns:wpi="http://schemas.microsoft.com/office/word/2010/wordprocessingInk" xmlns:wne="http://schemas.microsoft.com/office/word/2006/wordml" xmlns:wps="http://schemas.microsoft.com/office/word/2010/wordprocessingShape" mc:Ignorable="w14 wp14">
+<w:footnotes xmlns:wpc="http://schemas.microsoft.com/office/word/2010/wordprocessingCanvas" xmlns:mc="http://schemas.openxmlformats.org/markup-compatibility/2006" xmlns:o="urn:schemas-microsoft-com:office:office" xmlns:r="http://schemas.openxmlformats.org/officeDocument/2006/relationships" xmlns:m="http://schemas.openxmlformats.org/officeDocument/2006/math" xmlns:v="urn:schemas-microsoft-com:vml" xmlns:wp14="http://schemas.microsoft.com/office/word/2010/wordprocessingDrawing" xmlns:wp="http://schemas.openxmlformats.org/drawingml/2006/wordprocessingDrawing" xmlns:w10="urn:schemas-microsoft-com:office:word" xmlns:w="http://schemas.openxmlformats.org/wordprocessingml/2006/main" xmlns:w14="http://schemas.microsoft.com/office/word/2010/wordml" xmlns:w15="http://schemas.microsoft.com/office/word/2012/wordml" xmlns:wpg="http://schemas.microsoft.com/office/word/2010/wordprocessingGroup" xmlns:wpi="http://schemas.microsoft.com/office/word/2010/wordprocessingInk" xmlns:wne="http://schemas.microsoft.com/office/word/2006/wordml" xmlns:wps="http://schemas.microsoft.com/office/word/2010/wordprocessingShape" mc:Ignorable="w14 w15 wp14">
   <w:footnote w:type="separator" w:id="-1">
     <w:p>
       <w:r>
@@ -2614,7 +3979,7 @@
 </file>
 
 <file path=word/header1.xml><?xml version="1.0" encoding="utf-8"?>
-<w:hdr xmlns:wpc="http://schemas.microsoft.com/office/word/2010/wordprocessingCanvas" xmlns:mc="http://schemas.openxmlformats.org/markup-compatibility/2006" xmlns:o="urn:schemas-microsoft-com:office:office" xmlns:r="http://schemas.openxmlformats.org/officeDocument/2006/relationships" xmlns:m="http://schemas.openxmlformats.org/officeDocument/2006/math" xmlns:v="urn:schemas-microsoft-com:vml" xmlns:wp14="http://schemas.microsoft.com/office/word/2010/wordprocessingDrawing" xmlns:wp="http://schemas.openxmlformats.org/drawingml/2006/wordprocessingDrawing" xmlns:w10="urn:schemas-microsoft-com:office:word" xmlns:w="http://schemas.openxmlformats.org/wordprocessingml/2006/main" xmlns:w14="http://schemas.microsoft.com/office/word/2010/wordml" xmlns:wpg="http://schemas.microsoft.com/office/word/2010/wordprocessingGroup" xmlns:wpi="http://schemas.microsoft.com/office/word/2010/wordprocessingInk" xmlns:wne="http://schemas.microsoft.com/office/word/2006/wordml" xmlns:wps="http://schemas.microsoft.com/office/word/2010/wordprocessingShape" mc:Ignorable="w14 wp14">
+<w:hdr xmlns:wpc="http://schemas.microsoft.com/office/word/2010/wordprocessingCanvas" xmlns:mc="http://schemas.openxmlformats.org/markup-compatibility/2006" xmlns:o="urn:schemas-microsoft-com:office:office" xmlns:r="http://schemas.openxmlformats.org/officeDocument/2006/relationships" xmlns:m="http://schemas.openxmlformats.org/officeDocument/2006/math" xmlns:v="urn:schemas-microsoft-com:vml" xmlns:wp14="http://schemas.microsoft.com/office/word/2010/wordprocessingDrawing" xmlns:wp="http://schemas.openxmlformats.org/drawingml/2006/wordprocessingDrawing" xmlns:w10="urn:schemas-microsoft-com:office:word" xmlns:w="http://schemas.openxmlformats.org/wordprocessingml/2006/main" xmlns:w14="http://schemas.microsoft.com/office/word/2010/wordml" xmlns:w15="http://schemas.microsoft.com/office/word/2012/wordml" xmlns:wpg="http://schemas.microsoft.com/office/word/2010/wordprocessingGroup" xmlns:wpi="http://schemas.microsoft.com/office/word/2010/wordprocessingInk" xmlns:wne="http://schemas.microsoft.com/office/word/2006/wordml" xmlns:wps="http://schemas.microsoft.com/office/word/2010/wordprocessingShape" mc:Ignorable="w14 w15 wp14">
   <w:p>
     <w:pPr>
       <w:pStyle w:val="Header"/>
@@ -2651,7 +4016,7 @@
 </file>
 
 <file path=word/numbering.xml><?xml version="1.0" encoding="utf-8"?>
-<w:numbering xmlns:wpc="http://schemas.microsoft.com/office/word/2010/wordprocessingCanvas" xmlns:mc="http://schemas.openxmlformats.org/markup-compatibility/2006" xmlns:o="urn:schemas-microsoft-com:office:office" xmlns:r="http://schemas.openxmlformats.org/officeDocument/2006/relationships" xmlns:m="http://schemas.openxmlformats.org/officeDocument/2006/math" xmlns:v="urn:schemas-microsoft-com:vml" xmlns:wp14="http://schemas.microsoft.com/office/word/2010/wordprocessingDrawing" xmlns:wp="http://schemas.openxmlformats.org/drawingml/2006/wordprocessingDrawing" xmlns:w10="urn:schemas-microsoft-com:office:word" xmlns:w="http://schemas.openxmlformats.org/wordprocessingml/2006/main" xmlns:w14="http://schemas.microsoft.com/office/word/2010/wordml" xmlns:wpg="http://schemas.microsoft.com/office/word/2010/wordprocessingGroup" xmlns:wpi="http://schemas.microsoft.com/office/word/2010/wordprocessingInk" xmlns:wne="http://schemas.microsoft.com/office/word/2006/wordml" xmlns:wps="http://schemas.microsoft.com/office/word/2010/wordprocessingShape" mc:Ignorable="w14 wp14">
+<w:numbering xmlns:wpc="http://schemas.microsoft.com/office/word/2010/wordprocessingCanvas" xmlns:mc="http://schemas.openxmlformats.org/markup-compatibility/2006" xmlns:o="urn:schemas-microsoft-com:office:office" xmlns:r="http://schemas.openxmlformats.org/officeDocument/2006/relationships" xmlns:m="http://schemas.openxmlformats.org/officeDocument/2006/math" xmlns:v="urn:schemas-microsoft-com:vml" xmlns:wp14="http://schemas.microsoft.com/office/word/2010/wordprocessingDrawing" xmlns:wp="http://schemas.openxmlformats.org/drawingml/2006/wordprocessingDrawing" xmlns:w10="urn:schemas-microsoft-com:office:word" xmlns:w="http://schemas.openxmlformats.org/wordprocessingml/2006/main" xmlns:w14="http://schemas.microsoft.com/office/word/2010/wordml" xmlns:w15="http://schemas.microsoft.com/office/word/2012/wordml" xmlns:wpg="http://schemas.microsoft.com/office/word/2010/wordprocessingGroup" xmlns:wpi="http://schemas.microsoft.com/office/word/2010/wordprocessingInk" xmlns:wne="http://schemas.microsoft.com/office/word/2006/wordml" xmlns:wps="http://schemas.microsoft.com/office/word/2010/wordprocessingShape" mc:Ignorable="w14 w15 wp14">
   <w:abstractNum w:abstractNumId="0">
     <w:nsid w:val="04490DAE"/>
     <w:multiLevelType w:val="hybridMultilevel"/>
@@ -2953,6 +4318,119 @@
     </w:lvl>
   </w:abstractNum>
   <w:abstractNum w:abstractNumId="3">
+    <w:nsid w:val="1EF024FD"/>
+    <w:multiLevelType w:val="hybridMultilevel"/>
+    <w:tmpl w:val="836AEB3C"/>
+    <w:lvl w:ilvl="0" w:tplc="04090001">
+      <w:start w:val="1"/>
+      <w:numFmt w:val="bullet"/>
+      <w:lvlText w:val=""/>
+      <w:lvlJc w:val="left"/>
+      <w:pPr>
+        <w:ind w:left="720" w:hanging="360"/>
+      </w:pPr>
+      <w:rPr>
+        <w:rFonts w:ascii="Symbol" w:hAnsi="Symbol" w:hint="default"/>
+      </w:rPr>
+    </w:lvl>
+    <w:lvl w:ilvl="1" w:tplc="04090003">
+      <w:start w:val="1"/>
+      <w:numFmt w:val="bullet"/>
+      <w:lvlText w:val="o"/>
+      <w:lvlJc w:val="left"/>
+      <w:pPr>
+        <w:ind w:left="1440" w:hanging="360"/>
+      </w:pPr>
+      <w:rPr>
+        <w:rFonts w:ascii="Courier New" w:hAnsi="Courier New" w:cs="Courier New" w:hint="default"/>
+      </w:rPr>
+    </w:lvl>
+    <w:lvl w:ilvl="2" w:tplc="04090005" w:tentative="1">
+      <w:start w:val="1"/>
+      <w:numFmt w:val="bullet"/>
+      <w:lvlText w:val=""/>
+      <w:lvlJc w:val="left"/>
+      <w:pPr>
+        <w:ind w:left="2160" w:hanging="360"/>
+      </w:pPr>
+      <w:rPr>
+        <w:rFonts w:ascii="Wingdings" w:hAnsi="Wingdings" w:hint="default"/>
+      </w:rPr>
+    </w:lvl>
+    <w:lvl w:ilvl="3" w:tplc="04090001" w:tentative="1">
+      <w:start w:val="1"/>
+      <w:numFmt w:val="bullet"/>
+      <w:lvlText w:val=""/>
+      <w:lvlJc w:val="left"/>
+      <w:pPr>
+        <w:ind w:left="2880" w:hanging="360"/>
+      </w:pPr>
+      <w:rPr>
+        <w:rFonts w:ascii="Symbol" w:hAnsi="Symbol" w:hint="default"/>
+      </w:rPr>
+    </w:lvl>
+    <w:lvl w:ilvl="4" w:tplc="04090003" w:tentative="1">
+      <w:start w:val="1"/>
+      <w:numFmt w:val="bullet"/>
+      <w:lvlText w:val="o"/>
+      <w:lvlJc w:val="left"/>
+      <w:pPr>
+        <w:ind w:left="3600" w:hanging="360"/>
+      </w:pPr>
+      <w:rPr>
+        <w:rFonts w:ascii="Courier New" w:hAnsi="Courier New" w:cs="Courier New" w:hint="default"/>
+      </w:rPr>
+    </w:lvl>
+    <w:lvl w:ilvl="5" w:tplc="04090005" w:tentative="1">
+      <w:start w:val="1"/>
+      <w:numFmt w:val="bullet"/>
+      <w:lvlText w:val=""/>
+      <w:lvlJc w:val="left"/>
+      <w:pPr>
+        <w:ind w:left="4320" w:hanging="360"/>
+      </w:pPr>
+      <w:rPr>
+        <w:rFonts w:ascii="Wingdings" w:hAnsi="Wingdings" w:hint="default"/>
+      </w:rPr>
+    </w:lvl>
+    <w:lvl w:ilvl="6" w:tplc="04090001" w:tentative="1">
+      <w:start w:val="1"/>
+      <w:numFmt w:val="bullet"/>
+      <w:lvlText w:val=""/>
+      <w:lvlJc w:val="left"/>
+      <w:pPr>
+        <w:ind w:left="5040" w:hanging="360"/>
+      </w:pPr>
+      <w:rPr>
+        <w:rFonts w:ascii="Symbol" w:hAnsi="Symbol" w:hint="default"/>
+      </w:rPr>
+    </w:lvl>
+    <w:lvl w:ilvl="7" w:tplc="04090003" w:tentative="1">
+      <w:start w:val="1"/>
+      <w:numFmt w:val="bullet"/>
+      <w:lvlText w:val="o"/>
+      <w:lvlJc w:val="left"/>
+      <w:pPr>
+        <w:ind w:left="5760" w:hanging="360"/>
+      </w:pPr>
+      <w:rPr>
+        <w:rFonts w:ascii="Courier New" w:hAnsi="Courier New" w:cs="Courier New" w:hint="default"/>
+      </w:rPr>
+    </w:lvl>
+    <w:lvl w:ilvl="8" w:tplc="04090005" w:tentative="1">
+      <w:start w:val="1"/>
+      <w:numFmt w:val="bullet"/>
+      <w:lvlText w:val=""/>
+      <w:lvlJc w:val="left"/>
+      <w:pPr>
+        <w:ind w:left="6480" w:hanging="360"/>
+      </w:pPr>
+      <w:rPr>
+        <w:rFonts w:ascii="Wingdings" w:hAnsi="Wingdings" w:hint="default"/>
+      </w:rPr>
+    </w:lvl>
+  </w:abstractNum>
+  <w:abstractNum w:abstractNumId="4">
     <w:nsid w:val="23290FB3"/>
     <w:multiLevelType w:val="singleLevel"/>
     <w:tmpl w:val="04090001"/>
@@ -2972,7 +4450,7 @@
       </w:rPr>
     </w:lvl>
   </w:abstractNum>
-  <w:abstractNum w:abstractNumId="4">
+  <w:abstractNum w:abstractNumId="5">
     <w:nsid w:val="259E661F"/>
     <w:multiLevelType w:val="singleLevel"/>
     <w:tmpl w:val="04090001"/>
@@ -2992,7 +4470,96 @@
       </w:rPr>
     </w:lvl>
   </w:abstractNum>
-  <w:abstractNum w:abstractNumId="5">
+  <w:abstractNum w:abstractNumId="6">
+    <w:nsid w:val="33947F6B"/>
+    <w:multiLevelType w:val="hybridMultilevel"/>
+    <w:tmpl w:val="2A7ADFA0"/>
+    <w:lvl w:ilvl="0" w:tplc="0409000F">
+      <w:start w:val="1"/>
+      <w:numFmt w:val="decimal"/>
+      <w:lvlText w:val="%1."/>
+      <w:lvlJc w:val="left"/>
+      <w:pPr>
+        <w:ind w:left="720" w:hanging="360"/>
+      </w:pPr>
+      <w:rPr>
+        <w:rFonts w:hint="default"/>
+      </w:rPr>
+    </w:lvl>
+    <w:lvl w:ilvl="1" w:tplc="04090019" w:tentative="1">
+      <w:start w:val="1"/>
+      <w:numFmt w:val="lowerLetter"/>
+      <w:lvlText w:val="%2."/>
+      <w:lvlJc w:val="left"/>
+      <w:pPr>
+        <w:ind w:left="1440" w:hanging="360"/>
+      </w:pPr>
+    </w:lvl>
+    <w:lvl w:ilvl="2" w:tplc="0409001B" w:tentative="1">
+      <w:start w:val="1"/>
+      <w:numFmt w:val="lowerRoman"/>
+      <w:lvlText w:val="%3."/>
+      <w:lvlJc w:val="right"/>
+      <w:pPr>
+        <w:ind w:left="2160" w:hanging="180"/>
+      </w:pPr>
+    </w:lvl>
+    <w:lvl w:ilvl="3" w:tplc="0409000F" w:tentative="1">
+      <w:start w:val="1"/>
+      <w:numFmt w:val="decimal"/>
+      <w:lvlText w:val="%4."/>
+      <w:lvlJc w:val="left"/>
+      <w:pPr>
+        <w:ind w:left="2880" w:hanging="360"/>
+      </w:pPr>
+    </w:lvl>
+    <w:lvl w:ilvl="4" w:tplc="04090019" w:tentative="1">
+      <w:start w:val="1"/>
+      <w:numFmt w:val="lowerLetter"/>
+      <w:lvlText w:val="%5."/>
+      <w:lvlJc w:val="left"/>
+      <w:pPr>
+        <w:ind w:left="3600" w:hanging="360"/>
+      </w:pPr>
+    </w:lvl>
+    <w:lvl w:ilvl="5" w:tplc="0409001B" w:tentative="1">
+      <w:start w:val="1"/>
+      <w:numFmt w:val="lowerRoman"/>
+      <w:lvlText w:val="%6."/>
+      <w:lvlJc w:val="right"/>
+      <w:pPr>
+        <w:ind w:left="4320" w:hanging="180"/>
+      </w:pPr>
+    </w:lvl>
+    <w:lvl w:ilvl="6" w:tplc="0409000F" w:tentative="1">
+      <w:start w:val="1"/>
+      <w:numFmt w:val="decimal"/>
+      <w:lvlText w:val="%7."/>
+      <w:lvlJc w:val="left"/>
+      <w:pPr>
+        <w:ind w:left="5040" w:hanging="360"/>
+      </w:pPr>
+    </w:lvl>
+    <w:lvl w:ilvl="7" w:tplc="04090019" w:tentative="1">
+      <w:start w:val="1"/>
+      <w:numFmt w:val="lowerLetter"/>
+      <w:lvlText w:val="%8."/>
+      <w:lvlJc w:val="left"/>
+      <w:pPr>
+        <w:ind w:left="5760" w:hanging="360"/>
+      </w:pPr>
+    </w:lvl>
+    <w:lvl w:ilvl="8" w:tplc="0409001B" w:tentative="1">
+      <w:start w:val="1"/>
+      <w:numFmt w:val="lowerRoman"/>
+      <w:lvlText w:val="%9."/>
+      <w:lvlJc w:val="right"/>
+      <w:pPr>
+        <w:ind w:left="6480" w:hanging="180"/>
+      </w:pPr>
+    </w:lvl>
+  </w:abstractNum>
+  <w:abstractNum w:abstractNumId="7">
     <w:nsid w:val="34B3666C"/>
     <w:multiLevelType w:val="multilevel"/>
     <w:tmpl w:val="17CAE2F0"/>
@@ -3132,7 +4699,7 @@
       </w:rPr>
     </w:lvl>
   </w:abstractNum>
-  <w:abstractNum w:abstractNumId="6">
+  <w:abstractNum w:abstractNumId="8">
     <w:nsid w:val="37311A4B"/>
     <w:multiLevelType w:val="hybridMultilevel"/>
     <w:tmpl w:val="17CAE2F0"/>
@@ -3272,7 +4839,7 @@
       </w:rPr>
     </w:lvl>
   </w:abstractNum>
-  <w:abstractNum w:abstractNumId="7">
+  <w:abstractNum w:abstractNumId="9">
     <w:nsid w:val="3CFD0568"/>
     <w:multiLevelType w:val="singleLevel"/>
     <w:tmpl w:val="04090001"/>
@@ -3292,7 +4859,7 @@
       </w:rPr>
     </w:lvl>
   </w:abstractNum>
-  <w:abstractNum w:abstractNumId="8">
+  <w:abstractNum w:abstractNumId="10">
     <w:nsid w:val="40C63373"/>
     <w:multiLevelType w:val="hybridMultilevel"/>
     <w:tmpl w:val="3AA2ACEC"/>
@@ -3432,7 +4999,7 @@
       </w:rPr>
     </w:lvl>
   </w:abstractNum>
-  <w:abstractNum w:abstractNumId="9">
+  <w:abstractNum w:abstractNumId="11">
     <w:nsid w:val="482A3850"/>
     <w:multiLevelType w:val="hybridMultilevel"/>
     <w:tmpl w:val="26447A96"/>
@@ -3572,7 +5139,7 @@
       </w:rPr>
     </w:lvl>
   </w:abstractNum>
-  <w:abstractNum w:abstractNumId="10">
+  <w:abstractNum w:abstractNumId="12">
     <w:nsid w:val="486A60A4"/>
     <w:multiLevelType w:val="multilevel"/>
     <w:tmpl w:val="028E72EE"/>
@@ -3712,7 +5279,7 @@
       </w:rPr>
     </w:lvl>
   </w:abstractNum>
-  <w:abstractNum w:abstractNumId="11">
+  <w:abstractNum w:abstractNumId="13">
     <w:nsid w:val="5A095606"/>
     <w:multiLevelType w:val="multilevel"/>
     <w:tmpl w:val="3AA2ACEC"/>
@@ -3852,7 +5419,7 @@
       </w:rPr>
     </w:lvl>
   </w:abstractNum>
-  <w:abstractNum w:abstractNumId="12">
+  <w:abstractNum w:abstractNumId="14">
     <w:nsid w:val="5D97337B"/>
     <w:multiLevelType w:val="multilevel"/>
     <w:tmpl w:val="A4F83EAA"/>
@@ -3992,7 +5559,120 @@
       </w:rPr>
     </w:lvl>
   </w:abstractNum>
-  <w:abstractNum w:abstractNumId="13">
+  <w:abstractNum w:abstractNumId="15">
+    <w:nsid w:val="60457122"/>
+    <w:multiLevelType w:val="multilevel"/>
+    <w:tmpl w:val="D090A0AA"/>
+    <w:lvl w:ilvl="0">
+      <w:start w:val="1"/>
+      <w:numFmt w:val="decimal"/>
+      <w:lvlText w:val="%1.0"/>
+      <w:lvlJc w:val="left"/>
+      <w:pPr>
+        <w:ind w:left="360" w:hanging="360"/>
+      </w:pPr>
+      <w:rPr>
+        <w:rFonts w:hint="default"/>
+      </w:rPr>
+    </w:lvl>
+    <w:lvl w:ilvl="1">
+      <w:start w:val="1"/>
+      <w:numFmt w:val="decimal"/>
+      <w:lvlText w:val="%1.%2"/>
+      <w:lvlJc w:val="left"/>
+      <w:pPr>
+        <w:ind w:left="1080" w:hanging="360"/>
+      </w:pPr>
+      <w:rPr>
+        <w:rFonts w:hint="default"/>
+      </w:rPr>
+    </w:lvl>
+    <w:lvl w:ilvl="2">
+      <w:start w:val="1"/>
+      <w:numFmt w:val="decimal"/>
+      <w:lvlText w:val="%1.%2.%3"/>
+      <w:lvlJc w:val="left"/>
+      <w:pPr>
+        <w:ind w:left="2160" w:hanging="720"/>
+      </w:pPr>
+      <w:rPr>
+        <w:rFonts w:hint="default"/>
+      </w:rPr>
+    </w:lvl>
+    <w:lvl w:ilvl="3">
+      <w:start w:val="1"/>
+      <w:numFmt w:val="decimal"/>
+      <w:lvlText w:val="%1.%2.%3.%4"/>
+      <w:lvlJc w:val="left"/>
+      <w:pPr>
+        <w:ind w:left="2880" w:hanging="720"/>
+      </w:pPr>
+      <w:rPr>
+        <w:rFonts w:hint="default"/>
+      </w:rPr>
+    </w:lvl>
+    <w:lvl w:ilvl="4">
+      <w:start w:val="1"/>
+      <w:numFmt w:val="decimal"/>
+      <w:lvlText w:val="%1.%2.%3.%4.%5"/>
+      <w:lvlJc w:val="left"/>
+      <w:pPr>
+        <w:ind w:left="3960" w:hanging="1080"/>
+      </w:pPr>
+      <w:rPr>
+        <w:rFonts w:hint="default"/>
+      </w:rPr>
+    </w:lvl>
+    <w:lvl w:ilvl="5">
+      <w:start w:val="1"/>
+      <w:numFmt w:val="decimal"/>
+      <w:lvlText w:val="%1.%2.%3.%4.%5.%6"/>
+      <w:lvlJc w:val="left"/>
+      <w:pPr>
+        <w:ind w:left="4680" w:hanging="1080"/>
+      </w:pPr>
+      <w:rPr>
+        <w:rFonts w:hint="default"/>
+      </w:rPr>
+    </w:lvl>
+    <w:lvl w:ilvl="6">
+      <w:start w:val="1"/>
+      <w:numFmt w:val="decimal"/>
+      <w:lvlText w:val="%1.%2.%3.%4.%5.%6.%7"/>
+      <w:lvlJc w:val="left"/>
+      <w:pPr>
+        <w:ind w:left="5760" w:hanging="1440"/>
+      </w:pPr>
+      <w:rPr>
+        <w:rFonts w:hint="default"/>
+      </w:rPr>
+    </w:lvl>
+    <w:lvl w:ilvl="7">
+      <w:start w:val="1"/>
+      <w:numFmt w:val="decimal"/>
+      <w:lvlText w:val="%1.%2.%3.%4.%5.%6.%7.%8"/>
+      <w:lvlJc w:val="left"/>
+      <w:pPr>
+        <w:ind w:left="6480" w:hanging="1440"/>
+      </w:pPr>
+      <w:rPr>
+        <w:rFonts w:hint="default"/>
+      </w:rPr>
+    </w:lvl>
+    <w:lvl w:ilvl="8">
+      <w:start w:val="1"/>
+      <w:numFmt w:val="decimal"/>
+      <w:lvlText w:val="%1.%2.%3.%4.%5.%6.%7.%8.%9"/>
+      <w:lvlJc w:val="left"/>
+      <w:pPr>
+        <w:ind w:left="7560" w:hanging="1800"/>
+      </w:pPr>
+      <w:rPr>
+        <w:rFonts w:hint="default"/>
+      </w:rPr>
+    </w:lvl>
+  </w:abstractNum>
+  <w:abstractNum w:abstractNumId="16">
     <w:nsid w:val="6DCB4C69"/>
     <w:multiLevelType w:val="hybridMultilevel"/>
     <w:tmpl w:val="28DCF180"/>
@@ -4132,7 +5812,7 @@
       </w:rPr>
     </w:lvl>
   </w:abstractNum>
-  <w:abstractNum w:abstractNumId="14">
+  <w:abstractNum w:abstractNumId="17">
     <w:nsid w:val="7935286D"/>
     <w:multiLevelType w:val="singleLevel"/>
     <w:tmpl w:val="04090001"/>
@@ -4152,7 +5832,7 @@
       </w:rPr>
     </w:lvl>
   </w:abstractNum>
-  <w:abstractNum w:abstractNumId="15">
+  <w:abstractNum w:abstractNumId="18">
     <w:nsid w:val="79504464"/>
     <w:multiLevelType w:val="multilevel"/>
     <w:tmpl w:val="5F4C477A"/>
@@ -4292,7 +5972,7 @@
       </w:rPr>
     </w:lvl>
   </w:abstractNum>
-  <w:abstractNum w:abstractNumId="16">
+  <w:abstractNum w:abstractNumId="19">
     <w:nsid w:val="7EA377BC"/>
     <w:multiLevelType w:val="singleLevel"/>
     <w:tmpl w:val="04090001"/>
@@ -4313,61 +5993,70 @@
     </w:lvl>
   </w:abstractNum>
   <w:num w:numId="1">
-    <w:abstractNumId w:val="3"/>
+    <w:abstractNumId w:val="4"/>
   </w:num>
   <w:num w:numId="2">
-    <w:abstractNumId w:val="14"/>
+    <w:abstractNumId w:val="17"/>
   </w:num>
   <w:num w:numId="3">
     <w:abstractNumId w:val="2"/>
   </w:num>
   <w:num w:numId="4">
-    <w:abstractNumId w:val="7"/>
+    <w:abstractNumId w:val="9"/>
   </w:num>
   <w:num w:numId="5">
-    <w:abstractNumId w:val="4"/>
+    <w:abstractNumId w:val="5"/>
   </w:num>
   <w:num w:numId="6">
-    <w:abstractNumId w:val="16"/>
+    <w:abstractNumId w:val="19"/>
   </w:num>
   <w:num w:numId="7">
-    <w:abstractNumId w:val="6"/>
+    <w:abstractNumId w:val="8"/>
   </w:num>
   <w:num w:numId="8">
-    <w:abstractNumId w:val="12"/>
+    <w:abstractNumId w:val="14"/>
   </w:num>
   <w:num w:numId="9">
-    <w:abstractNumId w:val="8"/>
+    <w:abstractNumId w:val="10"/>
   </w:num>
   <w:num w:numId="10">
-    <w:abstractNumId w:val="5"/>
+    <w:abstractNumId w:val="7"/>
   </w:num>
   <w:num w:numId="11">
     <w:abstractNumId w:val="1"/>
   </w:num>
   <w:num w:numId="12">
-    <w:abstractNumId w:val="15"/>
+    <w:abstractNumId w:val="18"/>
   </w:num>
   <w:num w:numId="13">
     <w:abstractNumId w:val="0"/>
   </w:num>
   <w:num w:numId="14">
+    <w:abstractNumId w:val="13"/>
+  </w:num>
+  <w:num w:numId="15">
+    <w:abstractNumId w:val="16"/>
+  </w:num>
+  <w:num w:numId="16">
+    <w:abstractNumId w:val="12"/>
+  </w:num>
+  <w:num w:numId="17">
     <w:abstractNumId w:val="11"/>
   </w:num>
-  <w:num w:numId="15">
-    <w:abstractNumId w:val="13"/>
+  <w:num w:numId="18">
+    <w:abstractNumId w:val="3"/>
   </w:num>
-  <w:num w:numId="16">
-    <w:abstractNumId w:val="10"/>
+  <w:num w:numId="19">
+    <w:abstractNumId w:val="6"/>
   </w:num>
-  <w:num w:numId="17">
-    <w:abstractNumId w:val="9"/>
+  <w:num w:numId="20">
+    <w:abstractNumId w:val="15"/>
   </w:num>
 </w:numbering>
 </file>
 
 <file path=word/styles.xml><?xml version="1.0" encoding="utf-8"?>
-<w:styles xmlns:mc="http://schemas.openxmlformats.org/markup-compatibility/2006" xmlns:r="http://schemas.openxmlformats.org/officeDocument/2006/relationships" xmlns:w="http://schemas.openxmlformats.org/wordprocessingml/2006/main" xmlns:w14="http://schemas.microsoft.com/office/word/2010/wordml" mc:Ignorable="w14">
+<w:styles xmlns:mc="http://schemas.openxmlformats.org/markup-compatibility/2006" xmlns:r="http://schemas.openxmlformats.org/officeDocument/2006/relationships" xmlns:w="http://schemas.openxmlformats.org/wordprocessingml/2006/main" xmlns:w14="http://schemas.microsoft.com/office/word/2010/wordml" xmlns:w15="http://schemas.microsoft.com/office/word/2012/wordml" mc:Ignorable="w14 w15">
   <w:docDefaults>
     <w:rPrDefault>
       <w:rPr>
@@ -4377,7 +6066,7 @@
     </w:rPrDefault>
     <w:pPrDefault/>
   </w:docDefaults>
-  <w:latentStyles w:defLockedState="0" w:defUIPriority="0" w:defSemiHidden="0" w:defUnhideWhenUsed="0" w:defQFormat="0" w:count="267">
+  <w:latentStyles w:defLockedState="0" w:defUIPriority="0" w:defSemiHidden="0" w:defUnhideWhenUsed="0" w:defQFormat="0" w:count="371">
     <w:lsdException w:name="Normal" w:qFormat="1"/>
     <w:lsdException w:name="heading 1" w:qFormat="1"/>
     <w:lsdException w:name="heading 2" w:qFormat="1"/>
@@ -4388,11 +6077,145 @@
     <w:lsdException w:name="heading 7" w:semiHidden="1" w:unhideWhenUsed="1" w:qFormat="1"/>
     <w:lsdException w:name="heading 8" w:semiHidden="1" w:unhideWhenUsed="1" w:qFormat="1"/>
     <w:lsdException w:name="heading 9" w:semiHidden="1" w:unhideWhenUsed="1" w:qFormat="1"/>
+    <w:lsdException w:name="index 1" w:semiHidden="1" w:unhideWhenUsed="1"/>
+    <w:lsdException w:name="index 2" w:semiHidden="1" w:unhideWhenUsed="1"/>
+    <w:lsdException w:name="index 3" w:semiHidden="1" w:unhideWhenUsed="1"/>
+    <w:lsdException w:name="index 4" w:semiHidden="1" w:unhideWhenUsed="1"/>
+    <w:lsdException w:name="index 5" w:semiHidden="1" w:unhideWhenUsed="1"/>
+    <w:lsdException w:name="index 6" w:semiHidden="1" w:unhideWhenUsed="1"/>
+    <w:lsdException w:name="index 7" w:semiHidden="1" w:unhideWhenUsed="1"/>
+    <w:lsdException w:name="index 8" w:semiHidden="1" w:unhideWhenUsed="1"/>
+    <w:lsdException w:name="index 9" w:semiHidden="1" w:unhideWhenUsed="1"/>
+    <w:lsdException w:name="toc 1" w:semiHidden="1" w:unhideWhenUsed="1"/>
+    <w:lsdException w:name="toc 2" w:semiHidden="1" w:unhideWhenUsed="1"/>
+    <w:lsdException w:name="toc 3" w:semiHidden="1" w:unhideWhenUsed="1"/>
+    <w:lsdException w:name="toc 4" w:semiHidden="1" w:unhideWhenUsed="1"/>
+    <w:lsdException w:name="toc 5" w:semiHidden="1" w:unhideWhenUsed="1"/>
+    <w:lsdException w:name="toc 6" w:semiHidden="1" w:unhideWhenUsed="1"/>
+    <w:lsdException w:name="toc 7" w:semiHidden="1" w:unhideWhenUsed="1"/>
+    <w:lsdException w:name="toc 8" w:semiHidden="1" w:unhideWhenUsed="1"/>
+    <w:lsdException w:name="toc 9" w:semiHidden="1" w:unhideWhenUsed="1"/>
+    <w:lsdException w:name="Normal Indent" w:semiHidden="1" w:unhideWhenUsed="1"/>
+    <w:lsdException w:name="footnote text" w:semiHidden="1" w:unhideWhenUsed="1"/>
+    <w:lsdException w:name="annotation text" w:semiHidden="1" w:unhideWhenUsed="1"/>
+    <w:lsdException w:name="header" w:semiHidden="1" w:unhideWhenUsed="1"/>
+    <w:lsdException w:name="footer" w:semiHidden="1" w:unhideWhenUsed="1"/>
+    <w:lsdException w:name="index heading" w:semiHidden="1" w:unhideWhenUsed="1"/>
     <w:lsdException w:name="caption" w:semiHidden="1" w:unhideWhenUsed="1" w:qFormat="1"/>
+    <w:lsdException w:name="table of figures" w:semiHidden="1" w:unhideWhenUsed="1"/>
+    <w:lsdException w:name="envelope address" w:semiHidden="1" w:unhideWhenUsed="1"/>
+    <w:lsdException w:name="envelope return" w:semiHidden="1" w:unhideWhenUsed="1"/>
+    <w:lsdException w:name="footnote reference" w:semiHidden="1" w:unhideWhenUsed="1"/>
+    <w:lsdException w:name="annotation reference" w:semiHidden="1" w:unhideWhenUsed="1"/>
+    <w:lsdException w:name="line number" w:semiHidden="1" w:unhideWhenUsed="1"/>
+    <w:lsdException w:name="page number" w:semiHidden="1" w:unhideWhenUsed="1"/>
+    <w:lsdException w:name="endnote reference" w:semiHidden="1" w:unhideWhenUsed="1"/>
+    <w:lsdException w:name="endnote text" w:semiHidden="1" w:unhideWhenUsed="1"/>
+    <w:lsdException w:name="table of authorities" w:semiHidden="1" w:unhideWhenUsed="1"/>
+    <w:lsdException w:name="macro" w:semiHidden="1" w:unhideWhenUsed="1"/>
+    <w:lsdException w:name="toa heading" w:semiHidden="1" w:unhideWhenUsed="1"/>
+    <w:lsdException w:name="List" w:semiHidden="1" w:unhideWhenUsed="1"/>
+    <w:lsdException w:name="List Bullet" w:semiHidden="1" w:unhideWhenUsed="1"/>
+    <w:lsdException w:name="List 2" w:semiHidden="1" w:unhideWhenUsed="1"/>
+    <w:lsdException w:name="List 3" w:semiHidden="1" w:unhideWhenUsed="1"/>
+    <w:lsdException w:name="List Bullet 2" w:semiHidden="1" w:unhideWhenUsed="1"/>
+    <w:lsdException w:name="List Bullet 3" w:semiHidden="1" w:unhideWhenUsed="1"/>
+    <w:lsdException w:name="List Bullet 4" w:semiHidden="1" w:unhideWhenUsed="1"/>
+    <w:lsdException w:name="List Bullet 5" w:semiHidden="1" w:unhideWhenUsed="1"/>
+    <w:lsdException w:name="List Number 2" w:semiHidden="1" w:unhideWhenUsed="1"/>
+    <w:lsdException w:name="List Number 3" w:semiHidden="1" w:unhideWhenUsed="1"/>
+    <w:lsdException w:name="List Number 4" w:semiHidden="1" w:unhideWhenUsed="1"/>
+    <w:lsdException w:name="List Number 5" w:semiHidden="1" w:unhideWhenUsed="1"/>
     <w:lsdException w:name="Title" w:qFormat="1"/>
+    <w:lsdException w:name="Closing" w:semiHidden="1" w:unhideWhenUsed="1"/>
+    <w:lsdException w:name="Signature" w:semiHidden="1" w:unhideWhenUsed="1"/>
+    <w:lsdException w:name="Default Paragraph Font" w:semiHidden="1" w:unhideWhenUsed="1"/>
+    <w:lsdException w:name="Body Text" w:semiHidden="1" w:unhideWhenUsed="1"/>
+    <w:lsdException w:name="Body Text Indent" w:semiHidden="1" w:unhideWhenUsed="1"/>
+    <w:lsdException w:name="List Continue" w:semiHidden="1" w:unhideWhenUsed="1"/>
+    <w:lsdException w:name="List Continue 2" w:semiHidden="1" w:unhideWhenUsed="1"/>
+    <w:lsdException w:name="List Continue 3" w:semiHidden="1" w:unhideWhenUsed="1"/>
+    <w:lsdException w:name="List Continue 4" w:semiHidden="1" w:unhideWhenUsed="1"/>
+    <w:lsdException w:name="List Continue 5" w:semiHidden="1" w:unhideWhenUsed="1"/>
+    <w:lsdException w:name="Message Header" w:semiHidden="1" w:unhideWhenUsed="1"/>
     <w:lsdException w:name="Subtitle" w:qFormat="1"/>
+    <w:lsdException w:name="Body Text First Indent 2" w:semiHidden="1" w:unhideWhenUsed="1"/>
+    <w:lsdException w:name="Note Heading" w:semiHidden="1" w:unhideWhenUsed="1"/>
+    <w:lsdException w:name="Body Text 2" w:semiHidden="1" w:unhideWhenUsed="1"/>
+    <w:lsdException w:name="Body Text 3" w:semiHidden="1" w:unhideWhenUsed="1"/>
+    <w:lsdException w:name="Body Text Indent 2" w:semiHidden="1" w:unhideWhenUsed="1"/>
+    <w:lsdException w:name="Body Text Indent 3" w:semiHidden="1" w:unhideWhenUsed="1"/>
+    <w:lsdException w:name="Block Text" w:semiHidden="1" w:unhideWhenUsed="1"/>
+    <w:lsdException w:name="Hyperlink" w:semiHidden="1" w:unhideWhenUsed="1"/>
+    <w:lsdException w:name="FollowedHyperlink" w:semiHidden="1" w:unhideWhenUsed="1"/>
     <w:lsdException w:name="Strong" w:qFormat="1"/>
     <w:lsdException w:name="Emphasis" w:qFormat="1"/>
+    <w:lsdException w:name="Document Map" w:semiHidden="1" w:unhideWhenUsed="1"/>
+    <w:lsdException w:name="Plain Text" w:semiHidden="1" w:unhideWhenUsed="1"/>
+    <w:lsdException w:name="E-mail Signature" w:semiHidden="1" w:unhideWhenUsed="1"/>
+    <w:lsdException w:name="HTML Top of Form" w:semiHidden="1" w:unhideWhenUsed="1"/>
+    <w:lsdException w:name="HTML Bottom of Form" w:semiHidden="1" w:unhideWhenUsed="1"/>
+    <w:lsdException w:name="Normal (Web)" w:semiHidden="1" w:unhideWhenUsed="1"/>
+    <w:lsdException w:name="HTML Acronym" w:semiHidden="1" w:unhideWhenUsed="1"/>
+    <w:lsdException w:name="HTML Address" w:semiHidden="1" w:unhideWhenUsed="1"/>
+    <w:lsdException w:name="HTML Cite" w:semiHidden="1" w:unhideWhenUsed="1"/>
+    <w:lsdException w:name="HTML Code" w:semiHidden="1" w:unhideWhenUsed="1"/>
+    <w:lsdException w:name="HTML Definition" w:semiHidden="1" w:unhideWhenUsed="1"/>
+    <w:lsdException w:name="HTML Keyboard" w:semiHidden="1" w:unhideWhenUsed="1"/>
+    <w:lsdException w:name="HTML Preformatted" w:semiHidden="1" w:unhideWhenUsed="1"/>
+    <w:lsdException w:name="HTML Sample" w:semiHidden="1" w:unhideWhenUsed="1"/>
+    <w:lsdException w:name="HTML Typewriter" w:semiHidden="1" w:unhideWhenUsed="1"/>
+    <w:lsdException w:name="HTML Variable" w:semiHidden="1" w:unhideWhenUsed="1"/>
+    <w:lsdException w:name="Normal Table" w:semiHidden="1" w:unhideWhenUsed="1"/>
+    <w:lsdException w:name="annotation subject" w:semiHidden="1" w:unhideWhenUsed="1"/>
+    <w:lsdException w:name="No List" w:semiHidden="1" w:unhideWhenUsed="1"/>
+    <w:lsdException w:name="Outline List 1" w:semiHidden="1" w:unhideWhenUsed="1"/>
+    <w:lsdException w:name="Outline List 2" w:semiHidden="1" w:unhideWhenUsed="1"/>
+    <w:lsdException w:name="Outline List 3" w:semiHidden="1" w:unhideWhenUsed="1"/>
+    <w:lsdException w:name="Table Simple 1" w:semiHidden="1" w:unhideWhenUsed="1"/>
+    <w:lsdException w:name="Table Simple 2" w:semiHidden="1" w:unhideWhenUsed="1"/>
+    <w:lsdException w:name="Table Simple 3" w:semiHidden="1" w:unhideWhenUsed="1"/>
+    <w:lsdException w:name="Table Classic 1" w:semiHidden="1" w:unhideWhenUsed="1"/>
+    <w:lsdException w:name="Table Classic 2" w:semiHidden="1" w:unhideWhenUsed="1"/>
+    <w:lsdException w:name="Table Classic 3" w:semiHidden="1" w:unhideWhenUsed="1"/>
+    <w:lsdException w:name="Table Classic 4" w:semiHidden="1" w:unhideWhenUsed="1"/>
+    <w:lsdException w:name="Table Colorful 1" w:semiHidden="1" w:unhideWhenUsed="1"/>
+    <w:lsdException w:name="Table Colorful 2" w:semiHidden="1" w:unhideWhenUsed="1"/>
+    <w:lsdException w:name="Table Colorful 3" w:semiHidden="1" w:unhideWhenUsed="1"/>
+    <w:lsdException w:name="Table Columns 1" w:semiHidden="1" w:unhideWhenUsed="1"/>
+    <w:lsdException w:name="Table Columns 2" w:semiHidden="1" w:unhideWhenUsed="1"/>
+    <w:lsdException w:name="Table Columns 3" w:semiHidden="1" w:unhideWhenUsed="1"/>
+    <w:lsdException w:name="Table Columns 4" w:semiHidden="1" w:unhideWhenUsed="1"/>
+    <w:lsdException w:name="Table Columns 5" w:semiHidden="1" w:unhideWhenUsed="1"/>
+    <w:lsdException w:name="Table Grid 1" w:semiHidden="1" w:unhideWhenUsed="1"/>
+    <w:lsdException w:name="Table Grid 2" w:semiHidden="1" w:unhideWhenUsed="1"/>
+    <w:lsdException w:name="Table Grid 3" w:semiHidden="1" w:unhideWhenUsed="1"/>
+    <w:lsdException w:name="Table Grid 4" w:semiHidden="1" w:unhideWhenUsed="1"/>
+    <w:lsdException w:name="Table Grid 5" w:semiHidden="1" w:unhideWhenUsed="1"/>
+    <w:lsdException w:name="Table Grid 6" w:semiHidden="1" w:unhideWhenUsed="1"/>
+    <w:lsdException w:name="Table Grid 7" w:semiHidden="1" w:unhideWhenUsed="1"/>
+    <w:lsdException w:name="Table Grid 8" w:semiHidden="1" w:unhideWhenUsed="1"/>
+    <w:lsdException w:name="Table List 1" w:semiHidden="1" w:unhideWhenUsed="1"/>
+    <w:lsdException w:name="Table List 2" w:semiHidden="1" w:unhideWhenUsed="1"/>
+    <w:lsdException w:name="Table List 3" w:semiHidden="1" w:unhideWhenUsed="1"/>
+    <w:lsdException w:name="Table List 4" w:semiHidden="1" w:unhideWhenUsed="1"/>
+    <w:lsdException w:name="Table List 5" w:semiHidden="1" w:unhideWhenUsed="1"/>
+    <w:lsdException w:name="Table List 6" w:semiHidden="1" w:unhideWhenUsed="1"/>
+    <w:lsdException w:name="Table List 7" w:semiHidden="1" w:unhideWhenUsed="1"/>
+    <w:lsdException w:name="Table List 8" w:semiHidden="1" w:unhideWhenUsed="1"/>
+    <w:lsdException w:name="Table 3D effects 1" w:semiHidden="1" w:unhideWhenUsed="1"/>
+    <w:lsdException w:name="Table 3D effects 2" w:semiHidden="1" w:unhideWhenUsed="1"/>
+    <w:lsdException w:name="Table 3D effects 3" w:semiHidden="1" w:unhideWhenUsed="1"/>
+    <w:lsdException w:name="Table Contemporary" w:semiHidden="1" w:unhideWhenUsed="1"/>
+    <w:lsdException w:name="Table Elegant" w:semiHidden="1" w:unhideWhenUsed="1"/>
+    <w:lsdException w:name="Table Professional" w:semiHidden="1" w:unhideWhenUsed="1"/>
+    <w:lsdException w:name="Table Subtle 1" w:semiHidden="1" w:unhideWhenUsed="1"/>
+    <w:lsdException w:name="Table Subtle 2" w:semiHidden="1" w:unhideWhenUsed="1"/>
+    <w:lsdException w:name="Table Web 1" w:semiHidden="1" w:unhideWhenUsed="1"/>
+    <w:lsdException w:name="Table Web 2" w:semiHidden="1" w:unhideWhenUsed="1"/>
+    <w:lsdException w:name="Table Web 3" w:semiHidden="1" w:unhideWhenUsed="1"/>
+    <w:lsdException w:name="Balloon Text" w:semiHidden="1" w:unhideWhenUsed="1"/>
+    <w:lsdException w:name="Table Theme" w:semiHidden="1" w:unhideWhenUsed="1"/>
     <w:lsdException w:name="Placeholder Text" w:semiHidden="1" w:uiPriority="99"/>
     <w:lsdException w:name="No Spacing" w:uiPriority="1" w:qFormat="1"/>
     <w:lsdException w:name="Light Shading" w:uiPriority="60"/>
@@ -4504,328 +6327,110 @@
     <w:lsdException w:name="Book Title" w:uiPriority="33" w:qFormat="1"/>
     <w:lsdException w:name="Bibliography" w:semiHidden="1" w:uiPriority="37" w:unhideWhenUsed="1"/>
     <w:lsdException w:name="TOC Heading" w:semiHidden="1" w:uiPriority="39" w:unhideWhenUsed="1" w:qFormat="1"/>
-  </w:latentStyles>
-  <w:style w:type="paragraph" w:default="1" w:styleId="Normal">
-    <w:name w:val="Normal"/>
-    <w:qFormat/>
-    <w:rPr>
-      <w:sz w:val="24"/>
-    </w:rPr>
-  </w:style>
-  <w:style w:type="paragraph" w:styleId="Heading1">
-    <w:name w:val="heading 1"/>
-    <w:basedOn w:val="Normal"/>
-    <w:next w:val="Normal"/>
-    <w:qFormat/>
-    <w:pPr>
-      <w:keepNext/>
-      <w:outlineLvl w:val="0"/>
-    </w:pPr>
-    <w:rPr>
-      <w:i/>
-      <w:iCs/>
-    </w:rPr>
-  </w:style>
-  <w:style w:type="paragraph" w:styleId="Heading2">
-    <w:name w:val="heading 2"/>
-    <w:basedOn w:val="Normal"/>
-    <w:next w:val="Normal"/>
-    <w:qFormat/>
-    <w:rsid w:val="005A1E31"/>
-    <w:pPr>
-      <w:keepNext/>
-      <w:outlineLvl w:val="1"/>
-    </w:pPr>
-  </w:style>
-  <w:style w:type="paragraph" w:styleId="Heading3">
-    <w:name w:val="heading 3"/>
-    <w:basedOn w:val="Normal"/>
-    <w:next w:val="Normal"/>
-    <w:qFormat/>
-    <w:rsid w:val="00077C6E"/>
-    <w:pPr>
-      <w:keepNext/>
-      <w:jc w:val="center"/>
-      <w:outlineLvl w:val="2"/>
-    </w:pPr>
-    <w:rPr>
-      <w:b/>
-    </w:rPr>
-  </w:style>
-  <w:style w:type="paragraph" w:styleId="Heading5">
-    <w:name w:val="heading 5"/>
-    <w:basedOn w:val="Normal"/>
-    <w:next w:val="Normal"/>
-    <w:qFormat/>
-    <w:rsid w:val="005A1E31"/>
-    <w:pPr>
-      <w:keepNext/>
-      <w:jc w:val="center"/>
-      <w:outlineLvl w:val="4"/>
-    </w:pPr>
-    <w:rPr>
-      <w:rFonts w:ascii="Arial" w:hAnsi="Arial"/>
-      <w:b/>
-      <w:bCs/>
-    </w:rPr>
-  </w:style>
-  <w:style w:type="character" w:default="1" w:styleId="DefaultParagraphFont">
-    <w:name w:val="Default Paragraph Font"/>
-    <w:uiPriority w:val="1"/>
-    <w:semiHidden/>
-    <w:unhideWhenUsed/>
-  </w:style>
-  <w:style w:type="table" w:default="1" w:styleId="TableNormal">
-    <w:name w:val="Normal Table"/>
-    <w:uiPriority w:val="99"/>
-    <w:semiHidden/>
-    <w:unhideWhenUsed/>
-    <w:tblPr>
-      <w:tblInd w:w="0" w:type="dxa"/>
-      <w:tblCellMar>
-        <w:top w:w="0" w:type="dxa"/>
-        <w:left w:w="108" w:type="dxa"/>
-        <w:bottom w:w="0" w:type="dxa"/>
-        <w:right w:w="108" w:type="dxa"/>
-      </w:tblCellMar>
-    </w:tblPr>
-  </w:style>
-  <w:style w:type="numbering" w:default="1" w:styleId="NoList">
-    <w:name w:val="No List"/>
-    <w:uiPriority w:val="99"/>
-    <w:semiHidden/>
-    <w:unhideWhenUsed/>
-  </w:style>
-  <w:style w:type="paragraph" w:styleId="Header">
-    <w:name w:val="header"/>
-    <w:basedOn w:val="Normal"/>
-    <w:pPr>
-      <w:tabs>
-        <w:tab w:val="center" w:pos="4320"/>
-        <w:tab w:val="right" w:pos="8640"/>
-      </w:tabs>
-    </w:pPr>
-  </w:style>
-  <w:style w:type="paragraph" w:styleId="Footer">
-    <w:name w:val="footer"/>
-    <w:basedOn w:val="Normal"/>
-    <w:pPr>
-      <w:tabs>
-        <w:tab w:val="center" w:pos="4320"/>
-        <w:tab w:val="right" w:pos="8640"/>
-      </w:tabs>
-    </w:pPr>
-  </w:style>
-  <w:style w:type="paragraph" w:styleId="Title">
-    <w:name w:val="Title"/>
-    <w:basedOn w:val="Normal"/>
-    <w:qFormat/>
-    <w:pPr>
-      <w:jc w:val="center"/>
-    </w:pPr>
-    <w:rPr>
-      <w:b/>
-      <w:sz w:val="28"/>
-    </w:rPr>
-  </w:style>
-  <w:style w:type="paragraph" w:styleId="BodyText">
-    <w:name w:val="Body Text"/>
-    <w:basedOn w:val="Normal"/>
-    <w:pPr>
-      <w:spacing w:before="120"/>
-      <w:jc w:val="both"/>
-    </w:pPr>
-  </w:style>
-  <w:style w:type="table" w:styleId="TableGrid">
-    <w:name w:val="Table Grid"/>
-    <w:basedOn w:val="TableNormal"/>
-    <w:rsid w:val="006A4AF2"/>
-    <w:tblPr>
-      <w:tblInd w:w="0" w:type="dxa"/>
-      <w:tblBorders>
-        <w:top w:val="single" w:sz="4" w:space="0" w:color="auto"/>
-        <w:left w:val="single" w:sz="4" w:space="0" w:color="auto"/>
-        <w:bottom w:val="single" w:sz="4" w:space="0" w:color="auto"/>
-        <w:right w:val="single" w:sz="4" w:space="0" w:color="auto"/>
-        <w:insideH w:val="single" w:sz="4" w:space="0" w:color="auto"/>
-        <w:insideV w:val="single" w:sz="4" w:space="0" w:color="auto"/>
-      </w:tblBorders>
-      <w:tblCellMar>
-        <w:top w:w="0" w:type="dxa"/>
-        <w:left w:w="108" w:type="dxa"/>
-        <w:bottom w:w="0" w:type="dxa"/>
-        <w:right w:w="108" w:type="dxa"/>
-      </w:tblCellMar>
-    </w:tblPr>
-  </w:style>
-  <w:style w:type="character" w:styleId="PageNumber">
-    <w:name w:val="page number"/>
-    <w:basedOn w:val="DefaultParagraphFont"/>
-    <w:rsid w:val="00167E93"/>
-  </w:style>
-  <w:style w:type="paragraph" w:styleId="BalloonText">
-    <w:name w:val="Balloon Text"/>
-    <w:basedOn w:val="Normal"/>
-    <w:link w:val="BalloonTextChar"/>
-    <w:rsid w:val="002A43A4"/>
-    <w:rPr>
-      <w:rFonts w:ascii="Tahoma" w:hAnsi="Tahoma" w:cs="Tahoma"/>
-      <w:sz w:val="16"/>
-      <w:szCs w:val="16"/>
-    </w:rPr>
-  </w:style>
-  <w:style w:type="character" w:customStyle="1" w:styleId="BalloonTextChar">
-    <w:name w:val="Balloon Text Char"/>
-    <w:basedOn w:val="DefaultParagraphFont"/>
-    <w:link w:val="BalloonText"/>
-    <w:rsid w:val="002A43A4"/>
-    <w:rPr>
-      <w:rFonts w:ascii="Tahoma" w:hAnsi="Tahoma" w:cs="Tahoma"/>
-      <w:sz w:val="16"/>
-      <w:szCs w:val="16"/>
-    </w:rPr>
-  </w:style>
-</w:styles>
-</file>
-
-<file path=word/stylesWithEffects.xml><?xml version="1.0" encoding="utf-8"?>
-<w:styles xmlns:wpc="http://schemas.microsoft.com/office/word/2010/wordprocessingCanvas" xmlns:mc="http://schemas.openxmlformats.org/markup-compatibility/2006" xmlns:o="urn:schemas-microsoft-com:office:office" xmlns:r="http://schemas.openxmlformats.org/officeDocument/2006/relationships" xmlns:m="http://schemas.openxmlformats.org/officeDocument/2006/math" xmlns:v="urn:schemas-microsoft-com:vml" xmlns:wp14="http://schemas.microsoft.com/office/word/2010/wordprocessingDrawing" xmlns:wp="http://schemas.openxmlformats.org/drawingml/2006/wordprocessingDrawing" xmlns:w10="urn:schemas-microsoft-com:office:word" xmlns:w="http://schemas.openxmlformats.org/wordprocessingml/2006/main" xmlns:w14="http://schemas.microsoft.com/office/word/2010/wordml" xmlns:wpg="http://schemas.microsoft.com/office/word/2010/wordprocessingGroup" xmlns:wpi="http://schemas.microsoft.com/office/word/2010/wordprocessingInk" xmlns:wne="http://schemas.microsoft.com/office/word/2006/wordml" xmlns:wps="http://schemas.microsoft.com/office/word/2010/wordprocessingShape" mc:Ignorable="w14 wp14">
-  <w:docDefaults>
-    <w:rPrDefault>
-      <w:rPr>
-        <w:rFonts w:ascii="Times New Roman" w:eastAsia="Times New Roman" w:hAnsi="Times New Roman" w:cs="Times New Roman"/>
-        <w:lang w:val="en-US" w:eastAsia="en-US" w:bidi="ar-SA"/>
-      </w:rPr>
-    </w:rPrDefault>
-    <w:pPrDefault/>
-  </w:docDefaults>
-  <w:latentStyles w:defLockedState="0" w:defUIPriority="0" w:defSemiHidden="0" w:defUnhideWhenUsed="0" w:defQFormat="0" w:count="267">
-    <w:lsdException w:name="Normal" w:qFormat="1"/>
-    <w:lsdException w:name="heading 1" w:qFormat="1"/>
-    <w:lsdException w:name="heading 2" w:qFormat="1"/>
-    <w:lsdException w:name="heading 3" w:qFormat="1"/>
-    <w:lsdException w:name="heading 4" w:semiHidden="1" w:unhideWhenUsed="1" w:qFormat="1"/>
-    <w:lsdException w:name="heading 5" w:qFormat="1"/>
-    <w:lsdException w:name="heading 6" w:semiHidden="1" w:unhideWhenUsed="1" w:qFormat="1"/>
-    <w:lsdException w:name="heading 7" w:semiHidden="1" w:unhideWhenUsed="1" w:qFormat="1"/>
-    <w:lsdException w:name="heading 8" w:semiHidden="1" w:unhideWhenUsed="1" w:qFormat="1"/>
-    <w:lsdException w:name="heading 9" w:semiHidden="1" w:unhideWhenUsed="1" w:qFormat="1"/>
-    <w:lsdException w:name="caption" w:semiHidden="1" w:unhideWhenUsed="1" w:qFormat="1"/>
-    <w:lsdException w:name="Title" w:qFormat="1"/>
-    <w:lsdException w:name="Subtitle" w:qFormat="1"/>
-    <w:lsdException w:name="Strong" w:qFormat="1"/>
-    <w:lsdException w:name="Emphasis" w:qFormat="1"/>
-    <w:lsdException w:name="Placeholder Text" w:semiHidden="1" w:uiPriority="99"/>
-    <w:lsdException w:name="No Spacing" w:uiPriority="1" w:qFormat="1"/>
-    <w:lsdException w:name="Light Shading" w:uiPriority="60"/>
-    <w:lsdException w:name="Light List" w:uiPriority="61"/>
-    <w:lsdException w:name="Light Grid" w:uiPriority="62"/>
-    <w:lsdException w:name="Medium Shading 1" w:uiPriority="63"/>
-    <w:lsdException w:name="Medium Shading 2" w:uiPriority="64"/>
-    <w:lsdException w:name="Medium List 1" w:uiPriority="65"/>
-    <w:lsdException w:name="Medium List 2" w:uiPriority="66"/>
-    <w:lsdException w:name="Medium Grid 1" w:uiPriority="67"/>
-    <w:lsdException w:name="Medium Grid 2" w:uiPriority="68"/>
-    <w:lsdException w:name="Medium Grid 3" w:uiPriority="69"/>
-    <w:lsdException w:name="Dark List" w:uiPriority="70"/>
-    <w:lsdException w:name="Colorful Shading" w:uiPriority="71"/>
-    <w:lsdException w:name="Colorful List" w:uiPriority="72"/>
-    <w:lsdException w:name="Colorful Grid" w:uiPriority="73"/>
-    <w:lsdException w:name="Light Shading Accent 1" w:uiPriority="60"/>
-    <w:lsdException w:name="Light List Accent 1" w:uiPriority="61"/>
-    <w:lsdException w:name="Light Grid Accent 1" w:uiPriority="62"/>
-    <w:lsdException w:name="Medium Shading 1 Accent 1" w:uiPriority="63"/>
-    <w:lsdException w:name="Medium Shading 2 Accent 1" w:uiPriority="64"/>
-    <w:lsdException w:name="Medium List 1 Accent 1" w:uiPriority="65"/>
-    <w:lsdException w:name="Revision" w:semiHidden="1" w:uiPriority="99"/>
-    <w:lsdException w:name="List Paragraph" w:uiPriority="34" w:qFormat="1"/>
-    <w:lsdException w:name="Quote" w:uiPriority="29" w:qFormat="1"/>
-    <w:lsdException w:name="Intense Quote" w:uiPriority="30" w:qFormat="1"/>
-    <w:lsdException w:name="Medium List 2 Accent 1" w:uiPriority="66"/>
-    <w:lsdException w:name="Medium Grid 1 Accent 1" w:uiPriority="67"/>
-    <w:lsdException w:name="Medium Grid 2 Accent 1" w:uiPriority="68"/>
-    <w:lsdException w:name="Medium Grid 3 Accent 1" w:uiPriority="69"/>
-    <w:lsdException w:name="Dark List Accent 1" w:uiPriority="70"/>
-    <w:lsdException w:name="Colorful Shading Accent 1" w:uiPriority="71"/>
-    <w:lsdException w:name="Colorful List Accent 1" w:uiPriority="72"/>
-    <w:lsdException w:name="Colorful Grid Accent 1" w:uiPriority="73"/>
-    <w:lsdException w:name="Light Shading Accent 2" w:uiPriority="60"/>
-    <w:lsdException w:name="Light List Accent 2" w:uiPriority="61"/>
-    <w:lsdException w:name="Light Grid Accent 2" w:uiPriority="62"/>
-    <w:lsdException w:name="Medium Shading 1 Accent 2" w:uiPriority="63"/>
-    <w:lsdException w:name="Medium Shading 2 Accent 2" w:uiPriority="64"/>
-    <w:lsdException w:name="Medium List 1 Accent 2" w:uiPriority="65"/>
-    <w:lsdException w:name="Medium List 2 Accent 2" w:uiPriority="66"/>
-    <w:lsdException w:name="Medium Grid 1 Accent 2" w:uiPriority="67"/>
-    <w:lsdException w:name="Medium Grid 2 Accent 2" w:uiPriority="68"/>
-    <w:lsdException w:name="Medium Grid 3 Accent 2" w:uiPriority="69"/>
-    <w:lsdException w:name="Dark List Accent 2" w:uiPriority="70"/>
-    <w:lsdException w:name="Colorful Shading Accent 2" w:uiPriority="71"/>
-    <w:lsdException w:name="Colorful List Accent 2" w:uiPriority="72"/>
-    <w:lsdException w:name="Colorful Grid Accent 2" w:uiPriority="73"/>
-    <w:lsdException w:name="Light Shading Accent 3" w:uiPriority="60"/>
-    <w:lsdException w:name="Light List Accent 3" w:uiPriority="61"/>
-    <w:lsdException w:name="Light Grid Accent 3" w:uiPriority="62"/>
-    <w:lsdException w:name="Medium Shading 1 Accent 3" w:uiPriority="63"/>
-    <w:lsdException w:name="Medium Shading 2 Accent 3" w:uiPriority="64"/>
-    <w:lsdException w:name="Medium List 1 Accent 3" w:uiPriority="65"/>
-    <w:lsdException w:name="Medium List 2 Accent 3" w:uiPriority="66"/>
-    <w:lsdException w:name="Medium Grid 1 Accent 3" w:uiPriority="67"/>
-    <w:lsdException w:name="Medium Grid 2 Accent 3" w:uiPriority="68"/>
-    <w:lsdException w:name="Medium Grid 3 Accent 3" w:uiPriority="69"/>
-    <w:lsdException w:name="Dark List Accent 3" w:uiPriority="70"/>
-    <w:lsdException w:name="Colorful Shading Accent 3" w:uiPriority="71"/>
-    <w:lsdException w:name="Colorful List Accent 3" w:uiPriority="72"/>
-    <w:lsdException w:name="Colorful Grid Accent 3" w:uiPriority="73"/>
-    <w:lsdException w:name="Light Shading Accent 4" w:uiPriority="60"/>
-    <w:lsdException w:name="Light List Accent 4" w:uiPriority="61"/>
-    <w:lsdException w:name="Light Grid Accent 4" w:uiPriority="62"/>
-    <w:lsdException w:name="Medium Shading 1 Accent 4" w:uiPriority="63"/>
-    <w:lsdException w:name="Medium Shading 2 Accent 4" w:uiPriority="64"/>
-    <w:lsdException w:name="Medium List 1 Accent 4" w:uiPriority="65"/>
-    <w:lsdException w:name="Medium List 2 Accent 4" w:uiPriority="66"/>
-    <w:lsdException w:name="Medium Grid 1 Accent 4" w:uiPriority="67"/>
-    <w:lsdException w:name="Medium Grid 2 Accent 4" w:uiPriority="68"/>
-    <w:lsdException w:name="Medium Grid 3 Accent 4" w:uiPriority="69"/>
-    <w:lsdException w:name="Dark List Accent 4" w:uiPriority="70"/>
-    <w:lsdException w:name="Colorful Shading Accent 4" w:uiPriority="71"/>
-    <w:lsdException w:name="Colorful List Accent 4" w:uiPriority="72"/>
-    <w:lsdException w:name="Colorful Grid Accent 4" w:uiPriority="73"/>
-    <w:lsdException w:name="Light Shading Accent 5" w:uiPriority="60"/>
-    <w:lsdException w:name="Light List Accent 5" w:uiPriority="61"/>
-    <w:lsdException w:name="Light Grid Accent 5" w:uiPriority="62"/>
-    <w:lsdException w:name="Medium Shading 1 Accent 5" w:uiPriority="63"/>
-    <w:lsdException w:name="Medium Shading 2 Accent 5" w:uiPriority="64"/>
-    <w:lsdException w:name="Medium List 1 Accent 5" w:uiPriority="65"/>
-    <w:lsdException w:name="Medium List 2 Accent 5" w:uiPriority="66"/>
-    <w:lsdException w:name="Medium Grid 1 Accent 5" w:uiPriority="67"/>
-    <w:lsdException w:name="Medium Grid 2 Accent 5" w:uiPriority="68"/>
-    <w:lsdException w:name="Medium Grid 3 Accent 5" w:uiPriority="69"/>
-    <w:lsdException w:name="Dark List Accent 5" w:uiPriority="70"/>
-    <w:lsdException w:name="Colorful Shading Accent 5" w:uiPriority="71"/>
-    <w:lsdException w:name="Colorful List Accent 5" w:uiPriority="72"/>
-    <w:lsdException w:name="Colorful Grid Accent 5" w:uiPriority="73"/>
-    <w:lsdException w:name="Light Shading Accent 6" w:uiPriority="60"/>
-    <w:lsdException w:name="Light List Accent 6" w:uiPriority="61"/>
-    <w:lsdException w:name="Light Grid Accent 6" w:uiPriority="62"/>
-    <w:lsdException w:name="Medium Shading 1 Accent 6" w:uiPriority="63"/>
-    <w:lsdException w:name="Medium Shading 2 Accent 6" w:uiPriority="64"/>
-    <w:lsdException w:name="Medium List 1 Accent 6" w:uiPriority="65"/>
-    <w:lsdException w:name="Medium List 2 Accent 6" w:uiPriority="66"/>
-    <w:lsdException w:name="Medium Grid 1 Accent 6" w:uiPriority="67"/>
-    <w:lsdException w:name="Medium Grid 2 Accent 6" w:uiPriority="68"/>
-    <w:lsdException w:name="Medium Grid 3 Accent 6" w:uiPriority="69"/>
-    <w:lsdException w:name="Dark List Accent 6" w:uiPriority="70"/>
-    <w:lsdException w:name="Colorful Shading Accent 6" w:uiPriority="71"/>
-    <w:lsdException w:name="Colorful List Accent 6" w:uiPriority="72"/>
-    <w:lsdException w:name="Colorful Grid Accent 6" w:uiPriority="73"/>
-    <w:lsdException w:name="Subtle Emphasis" w:uiPriority="19" w:qFormat="1"/>
-    <w:lsdException w:name="Intense Emphasis" w:uiPriority="21" w:qFormat="1"/>
-    <w:lsdException w:name="Subtle Reference" w:uiPriority="31" w:qFormat="1"/>
-    <w:lsdException w:name="Intense Reference" w:uiPriority="32" w:qFormat="1"/>
-    <w:lsdException w:name="Book Title" w:uiPriority="33" w:qFormat="1"/>
-    <w:lsdException w:name="Bibliography" w:semiHidden="1" w:uiPriority="37" w:unhideWhenUsed="1"/>
-    <w:lsdException w:name="TOC Heading" w:semiHidden="1" w:uiPriority="39" w:unhideWhenUsed="1" w:qFormat="1"/>
+    <w:lsdException w:name="Plain Table 1" w:uiPriority="41"/>
+    <w:lsdException w:name="Plain Table 2" w:uiPriority="42"/>
+    <w:lsdException w:name="Plain Table 3" w:uiPriority="43"/>
+    <w:lsdException w:name="Plain Table 4" w:uiPriority="44"/>
+    <w:lsdException w:name="Plain Table 5" w:uiPriority="45"/>
+    <w:lsdException w:name="Grid Table Light" w:uiPriority="40"/>
+    <w:lsdException w:name="Grid Table 1 Light" w:uiPriority="46"/>
+    <w:lsdException w:name="Grid Table 2" w:uiPriority="47"/>
+    <w:lsdException w:name="Grid Table 3" w:uiPriority="48"/>
+    <w:lsdException w:name="Grid Table 4" w:uiPriority="49"/>
+    <w:lsdException w:name="Grid Table 5 Dark" w:uiPriority="50"/>
+    <w:lsdException w:name="Grid Table 6 Colorful" w:uiPriority="51"/>
+    <w:lsdException w:name="Grid Table 7 Colorful" w:uiPriority="52"/>
+    <w:lsdException w:name="Grid Table 1 Light Accent 1" w:uiPriority="46"/>
+    <w:lsdException w:name="Grid Table 2 Accent 1" w:uiPriority="47"/>
+    <w:lsdException w:name="Grid Table 3 Accent 1" w:uiPriority="48"/>
+    <w:lsdException w:name="Grid Table 4 Accent 1" w:uiPriority="49"/>
+    <w:lsdException w:name="Grid Table 5 Dark Accent 1" w:uiPriority="50"/>
+    <w:lsdException w:name="Grid Table 6 Colorful Accent 1" w:uiPriority="51"/>
+    <w:lsdException w:name="Grid Table 7 Colorful Accent 1" w:uiPriority="52"/>
+    <w:lsdException w:name="Grid Table 1 Light Accent 2" w:uiPriority="46"/>
+    <w:lsdException w:name="Grid Table 2 Accent 2" w:uiPriority="47"/>
+    <w:lsdException w:name="Grid Table 3 Accent 2" w:uiPriority="48"/>
+    <w:lsdException w:name="Grid Table 4 Accent 2" w:uiPriority="49"/>
+    <w:lsdException w:name="Grid Table 5 Dark Accent 2" w:uiPriority="50"/>
+    <w:lsdException w:name="Grid Table 6 Colorful Accent 2" w:uiPriority="51"/>
+    <w:lsdException w:name="Grid Table 7 Colorful Accent 2" w:uiPriority="52"/>
+    <w:lsdException w:name="Grid Table 1 Light Accent 3" w:uiPriority="46"/>
+    <w:lsdException w:name="Grid Table 2 Accent 3" w:uiPriority="47"/>
+    <w:lsdException w:name="Grid Table 3 Accent 3" w:uiPriority="48"/>
+    <w:lsdException w:name="Grid Table 4 Accent 3" w:uiPriority="49"/>
+    <w:lsdException w:name="Grid Table 5 Dark Accent 3" w:uiPriority="50"/>
+    <w:lsdException w:name="Grid Table 6 Colorful Accent 3" w:uiPriority="51"/>
+    <w:lsdException w:name="Grid Table 7 Colorful Accent 3" w:uiPriority="52"/>
+    <w:lsdException w:name="Grid Table 1 Light Accent 4" w:uiPriority="46"/>
+    <w:lsdException w:name="Grid Table 2 Accent 4" w:uiPriority="47"/>
+    <w:lsdException w:name="Grid Table 3 Accent 4" w:uiPriority="48"/>
+    <w:lsdException w:name="Grid Table 4 Accent 4" w:uiPriority="49"/>
+    <w:lsdException w:name="Grid Table 5 Dark Accent 4" w:uiPriority="50"/>
+    <w:lsdException w:name="Grid Table 6 Colorful Accent 4" w:uiPriority="51"/>
+    <w:lsdException w:name="Grid Table 7 Colorful Accent 4" w:uiPriority="52"/>
+    <w:lsdException w:name="Grid Table 1 Light Accent 5" w:uiPriority="46"/>
+    <w:lsdException w:name="Grid Table 2 Accent 5" w:uiPriority="47"/>
+    <w:lsdException w:name="Grid Table 3 Accent 5" w:uiPriority="48"/>
+    <w:lsdException w:name="Grid Table 4 Accent 5" w:uiPriority="49"/>
+    <w:lsdException w:name="Grid Table 5 Dark Accent 5" w:uiPriority="50"/>
+    <w:lsdException w:name="Grid Table 6 Colorful Accent 5" w:uiPriority="51"/>
+    <w:lsdException w:name="Grid Table 7 Colorful Accent 5" w:uiPriority="52"/>
+    <w:lsdException w:name="Grid Table 1 Light Accent 6" w:uiPriority="46"/>
+    <w:lsdException w:name="Grid Table 2 Accent 6" w:uiPriority="47"/>
+    <w:lsdException w:name="Grid Table 3 Accent 6" w:uiPriority="48"/>
+    <w:lsdException w:name="Grid Table 4 Accent 6" w:uiPriority="49"/>
+    <w:lsdException w:name="Grid Table 5 Dark Accent 6" w:uiPriority="50"/>
+    <w:lsdException w:name="Grid Table 6 Colorful Accent 6" w:uiPriority="51"/>
+    <w:lsdException w:name="Grid Table 7 Colorful Accent 6" w:uiPriority="52"/>
+    <w:lsdException w:name="List Table 1 Light" w:uiPriority="46"/>
+    <w:lsdException w:name="List Table 2" w:uiPriority="47"/>
+    <w:lsdException w:name="List Table 3" w:uiPriority="48"/>
+    <w:lsdException w:name="List Table 4" w:uiPriority="49"/>
+    <w:lsdException w:name="List Table 5 Dark" w:uiPriority="50"/>
+    <w:lsdException w:name="List Table 6 Colorful" w:uiPriority="51"/>
+    <w:lsdException w:name="List Table 7 Colorful" w:uiPriority="52"/>
+    <w:lsdException w:name="List Table 1 Light Accent 1" w:uiPriority="46"/>
+    <w:lsdException w:name="List Table 2 Accent 1" w:uiPriority="47"/>
+    <w:lsdException w:name="List Table 3 Accent 1" w:uiPriority="48"/>
+    <w:lsdException w:name="List Table 4 Accent 1" w:uiPriority="49"/>
+    <w:lsdException w:name="List Table 5 Dark Accent 1" w:uiPriority="50"/>
+    <w:lsdException w:name="List Table 6 Colorful Accent 1" w:uiPriority="51"/>
+    <w:lsdException w:name="List Table 7 Colorful Accent 1" w:uiPriority="52"/>
+    <w:lsdException w:name="List Table 1 Light Accent 2" w:uiPriority="46"/>
+    <w:lsdException w:name="List Table 2 Accent 2" w:uiPriority="47"/>
+    <w:lsdException w:name="List Table 3 Accent 2" w:uiPriority="48"/>
+    <w:lsdException w:name="List Table 4 Accent 2" w:uiPriority="49"/>
+    <w:lsdException w:name="List Table 5 Dark Accent 2" w:uiPriority="50"/>
+    <w:lsdException w:name="List Table 6 Colorful Accent 2" w:uiPriority="51"/>
+    <w:lsdException w:name="List Table 7 Colorful Accent 2" w:uiPriority="52"/>
+    <w:lsdException w:name="List Table 1 Light Accent 3" w:uiPriority="46"/>
+    <w:lsdException w:name="List Table 2 Accent 3" w:uiPriority="47"/>
+    <w:lsdException w:name="List Table 3 Accent 3" w:uiPriority="48"/>
+    <w:lsdException w:name="List Table 4 Accent 3" w:uiPriority="49"/>
+    <w:lsdException w:name="List Table 5 Dark Accent 3" w:uiPriority="50"/>
+    <w:lsdException w:name="List Table 6 Colorful Accent 3" w:uiPriority="51"/>
+    <w:lsdException w:name="List Table 7 Colorful Accent 3" w:uiPriority="52"/>
+    <w:lsdException w:name="List Table 1 Light Accent 4" w:uiPriority="46"/>
+    <w:lsdException w:name="List Table 2 Accent 4" w:uiPriority="47"/>
+    <w:lsdException w:name="List Table 3 Accent 4" w:uiPriority="48"/>
+    <w:lsdException w:name="List Table 4 Accent 4" w:uiPriority="49"/>
+    <w:lsdException w:name="List Table 5 Dark Accent 4" w:uiPriority="50"/>
+    <w:lsdException w:name="List Table 6 Colorful Accent 4" w:uiPriority="51"/>
+    <w:lsdException w:name="List Table 7 Colorful Accent 4" w:uiPriority="52"/>
+    <w:lsdException w:name="List Table 1 Light Accent 5" w:uiPriority="46"/>
+    <w:lsdException w:name="List Table 2 Accent 5" w:uiPriority="47"/>
+    <w:lsdException w:name="List Table 3 Accent 5" w:uiPriority="48"/>
+    <w:lsdException w:name="List Table 4 Accent 5" w:uiPriority="49"/>
+    <w:lsdException w:name="List Table 5 Dark Accent 5" w:uiPriority="50"/>
+    <w:lsdException w:name="List Table 6 Colorful Accent 5" w:uiPriority="51"/>
+    <w:lsdException w:name="List Table 7 Colorful Accent 5" w:uiPriority="52"/>
+    <w:lsdException w:name="List Table 1 Light Accent 6" w:uiPriority="46"/>
+    <w:lsdException w:name="List Table 2 Accent 6" w:uiPriority="47"/>
+    <w:lsdException w:name="List Table 3 Accent 6" w:uiPriority="48"/>
+    <w:lsdException w:name="List Table 4 Accent 6" w:uiPriority="49"/>
+    <w:lsdException w:name="List Table 5 Dark Accent 6" w:uiPriority="50"/>
+    <w:lsdException w:name="List Table 6 Colorful Accent 6" w:uiPriority="51"/>
+    <w:lsdException w:name="List Table 7 Colorful Accent 6" w:uiPriority="52"/>
   </w:latentStyles>
   <w:style w:type="paragraph" w:default="1" w:styleId="Normal">
     <w:name w:val="Normal"/>

</xml_diff>